<commit_message>
prueba caja blanca correo
</commit_message>
<xml_diff>
--- a/PREGAME/1.ELICITACION/1.8PRUEBA/CAJA_BLANCA/G6_Enviar Correos_Caja_Blanca.docx
+++ b/PREGAME/1.ELICITACION/1.8PRUEBA/CAJA_BLANCA/G6_Enviar Correos_Caja_Blanca.docx
@@ -385,35 +385,14 @@
               <w:rPr>
                 <w:rFonts w:ascii="Times New Roman" w:eastAsia="Times New Roman" w:hAnsi="Times New Roman" w:cs="Times New Roman"/>
               </w:rPr>
-              <w:t xml:space="preserve">Esteban </w:t>
-            </w:r>
-            <w:proofErr w:type="spellStart"/>
+              <w:t>Esteban Chablay</w:t>
+            </w:r>
             <w:r>
               <w:rPr>
                 <w:rFonts w:ascii="Times New Roman" w:eastAsia="Times New Roman" w:hAnsi="Times New Roman" w:cs="Times New Roman"/>
               </w:rPr>
-              <w:t>Chablay</w:t>
-            </w:r>
-            <w:proofErr w:type="spellEnd"/>
-            <w:r>
-              <w:rPr>
-                <w:rFonts w:ascii="Times New Roman" w:eastAsia="Times New Roman" w:hAnsi="Times New Roman" w:cs="Times New Roman"/>
-              </w:rPr>
               <w:br/>
-            </w:r>
-            <w:proofErr w:type="spellStart"/>
-            <w:r>
-              <w:rPr>
-                <w:rFonts w:ascii="Times New Roman" w:eastAsia="Times New Roman" w:hAnsi="Times New Roman" w:cs="Times New Roman"/>
-              </w:rPr>
-              <w:t>Adrian</w:t>
-            </w:r>
-            <w:proofErr w:type="spellEnd"/>
-            <w:r>
-              <w:rPr>
-                <w:rFonts w:ascii="Times New Roman" w:eastAsia="Times New Roman" w:hAnsi="Times New Roman" w:cs="Times New Roman"/>
-              </w:rPr>
-              <w:t xml:space="preserve"> Mosquera</w:t>
+              <w:t>Adrian Mosquera</w:t>
             </w:r>
             <w:r>
               <w:rPr>
@@ -748,691 +727,117 @@
                 <w:szCs w:val="21"/>
                 <w:lang w:val="es-MX" w:eastAsia="es-MX"/>
               </w:rPr>
-              <w:t xml:space="preserve">  </w:t>
-            </w:r>
-            <w:proofErr w:type="spellStart"/>
-            <w:proofErr w:type="gramStart"/>
-            <w:r>
-              <w:rPr>
-                <w:rFonts w:ascii="Consolas" w:eastAsia="Times New Roman" w:hAnsi="Consolas" w:cs="Times New Roman"/>
-                <w:color w:val="CCCCCC"/>
-                <w:sz w:val="21"/>
-                <w:szCs w:val="21"/>
-                <w:lang w:val="es-MX" w:eastAsia="es-MX"/>
-              </w:rPr>
-              <w:t>useEffect</w:t>
-            </w:r>
-            <w:proofErr w:type="spellEnd"/>
-            <w:r>
-              <w:rPr>
-                <w:rFonts w:ascii="Consolas" w:eastAsia="Times New Roman" w:hAnsi="Consolas" w:cs="Times New Roman"/>
-                <w:color w:val="CCCCCC"/>
-                <w:sz w:val="21"/>
-                <w:szCs w:val="21"/>
-                <w:lang w:val="es-MX" w:eastAsia="es-MX"/>
-              </w:rPr>
-              <w:t>(</w:t>
-            </w:r>
-            <w:proofErr w:type="gramEnd"/>
-            <w:r>
-              <w:rPr>
-                <w:rFonts w:ascii="Consolas" w:eastAsia="Times New Roman" w:hAnsi="Consolas" w:cs="Times New Roman"/>
-                <w:color w:val="CCCCCC"/>
-                <w:sz w:val="21"/>
-                <w:szCs w:val="21"/>
-                <w:lang w:val="es-MX" w:eastAsia="es-MX"/>
-              </w:rPr>
-              <w:t xml:space="preserve">() =&gt; </w:t>
-            </w:r>
-            <w:proofErr w:type="spellStart"/>
-            <w:r>
-              <w:rPr>
-                <w:rFonts w:ascii="Consolas" w:eastAsia="Times New Roman" w:hAnsi="Consolas" w:cs="Times New Roman"/>
-                <w:color w:val="CCCCCC"/>
-                <w:sz w:val="21"/>
-                <w:szCs w:val="21"/>
-                <w:lang w:val="es-MX" w:eastAsia="es-MX"/>
-              </w:rPr>
-              <w:t>emailjs.init</w:t>
-            </w:r>
-            <w:proofErr w:type="spellEnd"/>
-            <w:r>
-              <w:rPr>
-                <w:rFonts w:ascii="Consolas" w:eastAsia="Times New Roman" w:hAnsi="Consolas" w:cs="Times New Roman"/>
-                <w:color w:val="CCCCCC"/>
-                <w:sz w:val="21"/>
-                <w:szCs w:val="21"/>
-                <w:lang w:val="es-MX" w:eastAsia="es-MX"/>
-              </w:rPr>
-              <w:t xml:space="preserve">("eT9gXHINase6VFYsd"), []); // </w:t>
-            </w:r>
-            <w:proofErr w:type="spellStart"/>
-            <w:r>
-              <w:rPr>
-                <w:rFonts w:ascii="Consolas" w:eastAsia="Times New Roman" w:hAnsi="Consolas" w:cs="Times New Roman"/>
-                <w:color w:val="CCCCCC"/>
-                <w:sz w:val="21"/>
-                <w:szCs w:val="21"/>
-                <w:lang w:val="es-MX" w:eastAsia="es-MX"/>
-              </w:rPr>
-              <w:t>Replace</w:t>
-            </w:r>
-            <w:proofErr w:type="spellEnd"/>
-            <w:r>
-              <w:rPr>
-                <w:rFonts w:ascii="Consolas" w:eastAsia="Times New Roman" w:hAnsi="Consolas" w:cs="Times New Roman"/>
-                <w:color w:val="CCCCCC"/>
-                <w:sz w:val="21"/>
-                <w:szCs w:val="21"/>
-                <w:lang w:val="es-MX" w:eastAsia="es-MX"/>
-              </w:rPr>
-              <w:t xml:space="preserve"> "</w:t>
-            </w:r>
-            <w:proofErr w:type="spellStart"/>
-            <w:r>
-              <w:rPr>
-                <w:rFonts w:ascii="Consolas" w:eastAsia="Times New Roman" w:hAnsi="Consolas" w:cs="Times New Roman"/>
-                <w:color w:val="CCCCCC"/>
-                <w:sz w:val="21"/>
-                <w:szCs w:val="21"/>
-                <w:lang w:val="es-MX" w:eastAsia="es-MX"/>
-              </w:rPr>
-              <w:t>user_your_emailjs_user_id</w:t>
-            </w:r>
-            <w:proofErr w:type="spellEnd"/>
-            <w:r>
-              <w:rPr>
-                <w:rFonts w:ascii="Consolas" w:eastAsia="Times New Roman" w:hAnsi="Consolas" w:cs="Times New Roman"/>
-                <w:color w:val="CCCCCC"/>
-                <w:sz w:val="21"/>
-                <w:szCs w:val="21"/>
-                <w:lang w:val="es-MX" w:eastAsia="es-MX"/>
-              </w:rPr>
-              <w:t xml:space="preserve">" </w:t>
-            </w:r>
-            <w:proofErr w:type="spellStart"/>
-            <w:r>
-              <w:rPr>
-                <w:rFonts w:ascii="Consolas" w:eastAsia="Times New Roman" w:hAnsi="Consolas" w:cs="Times New Roman"/>
-                <w:color w:val="CCCCCC"/>
-                <w:sz w:val="21"/>
-                <w:szCs w:val="21"/>
-                <w:lang w:val="es-MX" w:eastAsia="es-MX"/>
-              </w:rPr>
-              <w:t>with</w:t>
-            </w:r>
-            <w:proofErr w:type="spellEnd"/>
-            <w:r>
-              <w:rPr>
-                <w:rFonts w:ascii="Consolas" w:eastAsia="Times New Roman" w:hAnsi="Consolas" w:cs="Times New Roman"/>
-                <w:color w:val="CCCCCC"/>
-                <w:sz w:val="21"/>
-                <w:szCs w:val="21"/>
-                <w:lang w:val="es-MX" w:eastAsia="es-MX"/>
-              </w:rPr>
-              <w:t xml:space="preserve"> </w:t>
-            </w:r>
-            <w:proofErr w:type="spellStart"/>
-            <w:r>
-              <w:rPr>
-                <w:rFonts w:ascii="Consolas" w:eastAsia="Times New Roman" w:hAnsi="Consolas" w:cs="Times New Roman"/>
-                <w:color w:val="CCCCCC"/>
-                <w:sz w:val="21"/>
-                <w:szCs w:val="21"/>
-                <w:lang w:val="es-MX" w:eastAsia="es-MX"/>
-              </w:rPr>
-              <w:t>your</w:t>
-            </w:r>
-            <w:proofErr w:type="spellEnd"/>
-            <w:r>
-              <w:rPr>
-                <w:rFonts w:ascii="Consolas" w:eastAsia="Times New Roman" w:hAnsi="Consolas" w:cs="Times New Roman"/>
-                <w:color w:val="CCCCCC"/>
-                <w:sz w:val="21"/>
-                <w:szCs w:val="21"/>
-                <w:lang w:val="es-MX" w:eastAsia="es-MX"/>
-              </w:rPr>
-              <w:t xml:space="preserve"> actual </w:t>
-            </w:r>
-            <w:proofErr w:type="spellStart"/>
-            <w:r>
-              <w:rPr>
-                <w:rFonts w:ascii="Consolas" w:eastAsia="Times New Roman" w:hAnsi="Consolas" w:cs="Times New Roman"/>
-                <w:color w:val="CCCCCC"/>
-                <w:sz w:val="21"/>
-                <w:szCs w:val="21"/>
-                <w:lang w:val="es-MX" w:eastAsia="es-MX"/>
-              </w:rPr>
-              <w:t>EmailJS</w:t>
-            </w:r>
-            <w:proofErr w:type="spellEnd"/>
-            <w:r>
-              <w:rPr>
-                <w:rFonts w:ascii="Consolas" w:eastAsia="Times New Roman" w:hAnsi="Consolas" w:cs="Times New Roman"/>
-                <w:color w:val="CCCCCC"/>
-                <w:sz w:val="21"/>
-                <w:szCs w:val="21"/>
-                <w:lang w:val="es-MX" w:eastAsia="es-MX"/>
-              </w:rPr>
-              <w:t xml:space="preserve"> </w:t>
-            </w:r>
-            <w:proofErr w:type="spellStart"/>
-            <w:r>
-              <w:rPr>
-                <w:rFonts w:ascii="Consolas" w:eastAsia="Times New Roman" w:hAnsi="Consolas" w:cs="Times New Roman"/>
-                <w:color w:val="CCCCCC"/>
-                <w:sz w:val="21"/>
-                <w:szCs w:val="21"/>
-                <w:lang w:val="es-MX" w:eastAsia="es-MX"/>
-              </w:rPr>
-              <w:t>user</w:t>
-            </w:r>
-            <w:proofErr w:type="spellEnd"/>
-            <w:r>
-              <w:rPr>
-                <w:rFonts w:ascii="Consolas" w:eastAsia="Times New Roman" w:hAnsi="Consolas" w:cs="Times New Roman"/>
-                <w:color w:val="CCCCCC"/>
-                <w:sz w:val="21"/>
-                <w:szCs w:val="21"/>
-                <w:lang w:val="es-MX" w:eastAsia="es-MX"/>
-              </w:rPr>
-              <w:t xml:space="preserve"> ID</w:t>
-            </w:r>
-          </w:p>
-          <w:p>
-            <w:pPr>
-              <w:shd w:val="clear" w:color="auto" w:fill="1F1F1F"/>
-              <w:spacing w:line="285" w:lineRule="atLeast"/>
-              <w:jc w:val="left"/>
-              <w:rPr>
-                <w:rFonts w:ascii="Consolas" w:eastAsia="Times New Roman" w:hAnsi="Consolas" w:cs="Times New Roman"/>
-                <w:color w:val="CCCCCC"/>
-                <w:sz w:val="21"/>
-                <w:szCs w:val="21"/>
-                <w:lang w:val="es-MX" w:eastAsia="es-MX"/>
-              </w:rPr>
-            </w:pPr>
-          </w:p>
-          <w:p>
-            <w:pPr>
-              <w:shd w:val="clear" w:color="auto" w:fill="1F1F1F"/>
-              <w:spacing w:line="285" w:lineRule="atLeast"/>
-              <w:jc w:val="left"/>
-              <w:rPr>
-                <w:rFonts w:ascii="Consolas" w:eastAsia="Times New Roman" w:hAnsi="Consolas" w:cs="Times New Roman"/>
-                <w:color w:val="CCCCCC"/>
-                <w:sz w:val="21"/>
-                <w:szCs w:val="21"/>
-                <w:lang w:val="es-MX" w:eastAsia="es-MX"/>
-              </w:rPr>
-            </w:pPr>
-            <w:r>
-              <w:rPr>
-                <w:rFonts w:ascii="Consolas" w:eastAsia="Times New Roman" w:hAnsi="Consolas" w:cs="Times New Roman"/>
-                <w:color w:val="CCCCCC"/>
-                <w:sz w:val="21"/>
-                <w:szCs w:val="21"/>
-                <w:lang w:val="es-MX" w:eastAsia="es-MX"/>
-              </w:rPr>
-              <w:t xml:space="preserve">  </w:t>
-            </w:r>
-            <w:proofErr w:type="spellStart"/>
-            <w:r>
-              <w:rPr>
-                <w:rFonts w:ascii="Consolas" w:eastAsia="Times New Roman" w:hAnsi="Consolas" w:cs="Times New Roman"/>
-                <w:color w:val="CCCCCC"/>
-                <w:sz w:val="21"/>
-                <w:szCs w:val="21"/>
-                <w:lang w:val="es-MX" w:eastAsia="es-MX"/>
-              </w:rPr>
-              <w:t>const</w:t>
-            </w:r>
-            <w:proofErr w:type="spellEnd"/>
-            <w:r>
-              <w:rPr>
-                <w:rFonts w:ascii="Consolas" w:eastAsia="Times New Roman" w:hAnsi="Consolas" w:cs="Times New Roman"/>
-                <w:color w:val="CCCCCC"/>
-                <w:sz w:val="21"/>
-                <w:szCs w:val="21"/>
-                <w:lang w:val="es-MX" w:eastAsia="es-MX"/>
-              </w:rPr>
-              <w:t xml:space="preserve"> </w:t>
-            </w:r>
-            <w:proofErr w:type="spellStart"/>
-            <w:r>
-              <w:rPr>
-                <w:rFonts w:ascii="Consolas" w:eastAsia="Times New Roman" w:hAnsi="Consolas" w:cs="Times New Roman"/>
-                <w:color w:val="CCCCCC"/>
-                <w:sz w:val="21"/>
-                <w:szCs w:val="21"/>
-                <w:lang w:val="es-MX" w:eastAsia="es-MX"/>
-              </w:rPr>
-              <w:t>handleSubmit</w:t>
-            </w:r>
-            <w:proofErr w:type="spellEnd"/>
-            <w:r>
-              <w:rPr>
-                <w:rFonts w:ascii="Consolas" w:eastAsia="Times New Roman" w:hAnsi="Consolas" w:cs="Times New Roman"/>
-                <w:color w:val="CCCCCC"/>
-                <w:sz w:val="21"/>
-                <w:szCs w:val="21"/>
-                <w:lang w:val="es-MX" w:eastAsia="es-MX"/>
-              </w:rPr>
-              <w:t xml:space="preserve"> = </w:t>
-            </w:r>
-            <w:proofErr w:type="spellStart"/>
-            <w:r>
-              <w:rPr>
-                <w:rFonts w:ascii="Consolas" w:eastAsia="Times New Roman" w:hAnsi="Consolas" w:cs="Times New Roman"/>
-                <w:color w:val="CCCCCC"/>
-                <w:sz w:val="21"/>
-                <w:szCs w:val="21"/>
-                <w:lang w:val="es-MX" w:eastAsia="es-MX"/>
-              </w:rPr>
-              <w:t>async</w:t>
-            </w:r>
-            <w:proofErr w:type="spellEnd"/>
-            <w:r>
-              <w:rPr>
-                <w:rFonts w:ascii="Consolas" w:eastAsia="Times New Roman" w:hAnsi="Consolas" w:cs="Times New Roman"/>
-                <w:color w:val="CCCCCC"/>
-                <w:sz w:val="21"/>
-                <w:szCs w:val="21"/>
-                <w:lang w:val="es-MX" w:eastAsia="es-MX"/>
-              </w:rPr>
-              <w:t xml:space="preserve"> (e) =&gt; {</w:t>
-            </w:r>
-          </w:p>
-          <w:p>
-            <w:pPr>
-              <w:shd w:val="clear" w:color="auto" w:fill="1F1F1F"/>
-              <w:spacing w:line="285" w:lineRule="atLeast"/>
-              <w:jc w:val="left"/>
-              <w:rPr>
-                <w:rFonts w:ascii="Consolas" w:eastAsia="Times New Roman" w:hAnsi="Consolas" w:cs="Times New Roman"/>
-                <w:color w:val="CCCCCC"/>
-                <w:sz w:val="21"/>
-                <w:szCs w:val="21"/>
-                <w:lang w:val="es-MX" w:eastAsia="es-MX"/>
-              </w:rPr>
-            </w:pPr>
-            <w:r>
-              <w:rPr>
-                <w:rFonts w:ascii="Consolas" w:eastAsia="Times New Roman" w:hAnsi="Consolas" w:cs="Times New Roman"/>
-                <w:color w:val="CCCCCC"/>
-                <w:sz w:val="21"/>
-                <w:szCs w:val="21"/>
-                <w:lang w:val="es-MX" w:eastAsia="es-MX"/>
-              </w:rPr>
-              <w:t xml:space="preserve">    </w:t>
-            </w:r>
-            <w:proofErr w:type="gramStart"/>
-            <w:r>
-              <w:rPr>
-                <w:rFonts w:ascii="Consolas" w:eastAsia="Times New Roman" w:hAnsi="Consolas" w:cs="Times New Roman"/>
-                <w:color w:val="CCCCCC"/>
-                <w:sz w:val="21"/>
-                <w:szCs w:val="21"/>
-                <w:lang w:val="es-MX" w:eastAsia="es-MX"/>
-              </w:rPr>
-              <w:t>console.log(</w:t>
-            </w:r>
-            <w:proofErr w:type="spellStart"/>
-            <w:proofErr w:type="gramEnd"/>
-            <w:r>
-              <w:rPr>
-                <w:rFonts w:ascii="Consolas" w:eastAsia="Times New Roman" w:hAnsi="Consolas" w:cs="Times New Roman"/>
-                <w:color w:val="CCCCCC"/>
-                <w:sz w:val="21"/>
-                <w:szCs w:val="21"/>
-                <w:lang w:val="es-MX" w:eastAsia="es-MX"/>
-              </w:rPr>
-              <w:t>nameRef.current.value</w:t>
-            </w:r>
-            <w:proofErr w:type="spellEnd"/>
-            <w:r>
-              <w:rPr>
-                <w:rFonts w:ascii="Consolas" w:eastAsia="Times New Roman" w:hAnsi="Consolas" w:cs="Times New Roman"/>
-                <w:color w:val="CCCCCC"/>
-                <w:sz w:val="21"/>
-                <w:szCs w:val="21"/>
-                <w:lang w:val="es-MX" w:eastAsia="es-MX"/>
-              </w:rPr>
-              <w:t xml:space="preserve">, </w:t>
-            </w:r>
-            <w:proofErr w:type="spellStart"/>
-            <w:r>
-              <w:rPr>
-                <w:rFonts w:ascii="Consolas" w:eastAsia="Times New Roman" w:hAnsi="Consolas" w:cs="Times New Roman"/>
-                <w:color w:val="CCCCCC"/>
-                <w:sz w:val="21"/>
-                <w:szCs w:val="21"/>
-                <w:lang w:val="es-MX" w:eastAsia="es-MX"/>
-              </w:rPr>
-              <w:t>emailRef.current.value</w:t>
-            </w:r>
-            <w:proofErr w:type="spellEnd"/>
-            <w:r>
-              <w:rPr>
-                <w:rFonts w:ascii="Consolas" w:eastAsia="Times New Roman" w:hAnsi="Consolas" w:cs="Times New Roman"/>
-                <w:color w:val="CCCCCC"/>
-                <w:sz w:val="21"/>
-                <w:szCs w:val="21"/>
-                <w:lang w:val="es-MX" w:eastAsia="es-MX"/>
-              </w:rPr>
-              <w:t>);</w:t>
-            </w:r>
-          </w:p>
-          <w:p>
-            <w:pPr>
-              <w:shd w:val="clear" w:color="auto" w:fill="1F1F1F"/>
-              <w:spacing w:line="285" w:lineRule="atLeast"/>
-              <w:jc w:val="left"/>
-              <w:rPr>
-                <w:rFonts w:ascii="Consolas" w:eastAsia="Times New Roman" w:hAnsi="Consolas" w:cs="Times New Roman"/>
-                <w:color w:val="CCCCCC"/>
-                <w:sz w:val="21"/>
-                <w:szCs w:val="21"/>
-                <w:lang w:val="es-MX" w:eastAsia="es-MX"/>
-              </w:rPr>
-            </w:pPr>
-            <w:r>
-              <w:rPr>
-                <w:rFonts w:ascii="Consolas" w:eastAsia="Times New Roman" w:hAnsi="Consolas" w:cs="Times New Roman"/>
-                <w:color w:val="CCCCCC"/>
-                <w:sz w:val="21"/>
-                <w:szCs w:val="21"/>
-                <w:lang w:val="es-MX" w:eastAsia="es-MX"/>
-              </w:rPr>
-              <w:t xml:space="preserve">    </w:t>
-            </w:r>
-            <w:proofErr w:type="spellStart"/>
-            <w:r>
-              <w:rPr>
-                <w:rFonts w:ascii="Consolas" w:eastAsia="Times New Roman" w:hAnsi="Consolas" w:cs="Times New Roman"/>
-                <w:color w:val="CCCCCC"/>
-                <w:sz w:val="21"/>
-                <w:szCs w:val="21"/>
-                <w:lang w:val="es-MX" w:eastAsia="es-MX"/>
-              </w:rPr>
-              <w:t>const</w:t>
-            </w:r>
-            <w:proofErr w:type="spellEnd"/>
-            <w:r>
-              <w:rPr>
-                <w:rFonts w:ascii="Consolas" w:eastAsia="Times New Roman" w:hAnsi="Consolas" w:cs="Times New Roman"/>
-                <w:color w:val="CCCCCC"/>
-                <w:sz w:val="21"/>
-                <w:szCs w:val="21"/>
-                <w:lang w:val="es-MX" w:eastAsia="es-MX"/>
-              </w:rPr>
-              <w:t xml:space="preserve"> </w:t>
-            </w:r>
-            <w:proofErr w:type="spellStart"/>
-            <w:r>
-              <w:rPr>
-                <w:rFonts w:ascii="Consolas" w:eastAsia="Times New Roman" w:hAnsi="Consolas" w:cs="Times New Roman"/>
-                <w:color w:val="CCCCCC"/>
-                <w:sz w:val="21"/>
-                <w:szCs w:val="21"/>
-                <w:lang w:val="es-MX" w:eastAsia="es-MX"/>
-              </w:rPr>
-              <w:t>serviceId</w:t>
-            </w:r>
-            <w:proofErr w:type="spellEnd"/>
-            <w:r>
-              <w:rPr>
-                <w:rFonts w:ascii="Consolas" w:eastAsia="Times New Roman" w:hAnsi="Consolas" w:cs="Times New Roman"/>
-                <w:color w:val="CCCCCC"/>
-                <w:sz w:val="21"/>
-                <w:szCs w:val="21"/>
-                <w:lang w:val="es-MX" w:eastAsia="es-MX"/>
-              </w:rPr>
-              <w:t xml:space="preserve"> = "service_xjgs5nf"; // </w:t>
-            </w:r>
-            <w:proofErr w:type="spellStart"/>
-            <w:r>
-              <w:rPr>
-                <w:rFonts w:ascii="Consolas" w:eastAsia="Times New Roman" w:hAnsi="Consolas" w:cs="Times New Roman"/>
-                <w:color w:val="CCCCCC"/>
-                <w:sz w:val="21"/>
-                <w:szCs w:val="21"/>
-                <w:lang w:val="es-MX" w:eastAsia="es-MX"/>
-              </w:rPr>
-              <w:t>Replace</w:t>
-            </w:r>
-            <w:proofErr w:type="spellEnd"/>
-            <w:r>
-              <w:rPr>
-                <w:rFonts w:ascii="Consolas" w:eastAsia="Times New Roman" w:hAnsi="Consolas" w:cs="Times New Roman"/>
-                <w:color w:val="CCCCCC"/>
-                <w:sz w:val="21"/>
-                <w:szCs w:val="21"/>
-                <w:lang w:val="es-MX" w:eastAsia="es-MX"/>
-              </w:rPr>
-              <w:t xml:space="preserve"> </w:t>
-            </w:r>
-            <w:proofErr w:type="spellStart"/>
-            <w:r>
-              <w:rPr>
-                <w:rFonts w:ascii="Consolas" w:eastAsia="Times New Roman" w:hAnsi="Consolas" w:cs="Times New Roman"/>
-                <w:color w:val="CCCCCC"/>
-                <w:sz w:val="21"/>
-                <w:szCs w:val="21"/>
-                <w:lang w:val="es-MX" w:eastAsia="es-MX"/>
-              </w:rPr>
-              <w:t>with</w:t>
-            </w:r>
-            <w:proofErr w:type="spellEnd"/>
-            <w:r>
-              <w:rPr>
-                <w:rFonts w:ascii="Consolas" w:eastAsia="Times New Roman" w:hAnsi="Consolas" w:cs="Times New Roman"/>
-                <w:color w:val="CCCCCC"/>
-                <w:sz w:val="21"/>
-                <w:szCs w:val="21"/>
-                <w:lang w:val="es-MX" w:eastAsia="es-MX"/>
-              </w:rPr>
-              <w:t xml:space="preserve"> </w:t>
-            </w:r>
-            <w:proofErr w:type="spellStart"/>
-            <w:r>
-              <w:rPr>
-                <w:rFonts w:ascii="Consolas" w:eastAsia="Times New Roman" w:hAnsi="Consolas" w:cs="Times New Roman"/>
-                <w:color w:val="CCCCCC"/>
-                <w:sz w:val="21"/>
-                <w:szCs w:val="21"/>
-                <w:lang w:val="es-MX" w:eastAsia="es-MX"/>
-              </w:rPr>
-              <w:t>your</w:t>
-            </w:r>
-            <w:proofErr w:type="spellEnd"/>
-            <w:r>
-              <w:rPr>
-                <w:rFonts w:ascii="Consolas" w:eastAsia="Times New Roman" w:hAnsi="Consolas" w:cs="Times New Roman"/>
-                <w:color w:val="CCCCCC"/>
-                <w:sz w:val="21"/>
-                <w:szCs w:val="21"/>
-                <w:lang w:val="es-MX" w:eastAsia="es-MX"/>
-              </w:rPr>
-              <w:t xml:space="preserve"> actual </w:t>
-            </w:r>
-            <w:proofErr w:type="spellStart"/>
-            <w:r>
-              <w:rPr>
-                <w:rFonts w:ascii="Consolas" w:eastAsia="Times New Roman" w:hAnsi="Consolas" w:cs="Times New Roman"/>
-                <w:color w:val="CCCCCC"/>
-                <w:sz w:val="21"/>
-                <w:szCs w:val="21"/>
-                <w:lang w:val="es-MX" w:eastAsia="es-MX"/>
-              </w:rPr>
-              <w:t>service</w:t>
-            </w:r>
-            <w:proofErr w:type="spellEnd"/>
-            <w:r>
-              <w:rPr>
-                <w:rFonts w:ascii="Consolas" w:eastAsia="Times New Roman" w:hAnsi="Consolas" w:cs="Times New Roman"/>
-                <w:color w:val="CCCCCC"/>
-                <w:sz w:val="21"/>
-                <w:szCs w:val="21"/>
-                <w:lang w:val="es-MX" w:eastAsia="es-MX"/>
-              </w:rPr>
-              <w:t xml:space="preserve"> ID</w:t>
-            </w:r>
-          </w:p>
-          <w:p>
-            <w:pPr>
-              <w:shd w:val="clear" w:color="auto" w:fill="1F1F1F"/>
-              <w:spacing w:line="285" w:lineRule="atLeast"/>
-              <w:jc w:val="left"/>
-              <w:rPr>
-                <w:rFonts w:ascii="Consolas" w:eastAsia="Times New Roman" w:hAnsi="Consolas" w:cs="Times New Roman"/>
-                <w:color w:val="CCCCCC"/>
-                <w:sz w:val="21"/>
-                <w:szCs w:val="21"/>
-                <w:lang w:val="es-MX" w:eastAsia="es-MX"/>
-              </w:rPr>
-            </w:pPr>
-            <w:r>
-              <w:rPr>
-                <w:rFonts w:ascii="Consolas" w:eastAsia="Times New Roman" w:hAnsi="Consolas" w:cs="Times New Roman"/>
-                <w:color w:val="CCCCCC"/>
-                <w:sz w:val="21"/>
-                <w:szCs w:val="21"/>
-                <w:lang w:val="es-MX" w:eastAsia="es-MX"/>
-              </w:rPr>
-              <w:t xml:space="preserve">    </w:t>
-            </w:r>
-            <w:proofErr w:type="spellStart"/>
-            <w:r>
-              <w:rPr>
-                <w:rFonts w:ascii="Consolas" w:eastAsia="Times New Roman" w:hAnsi="Consolas" w:cs="Times New Roman"/>
-                <w:color w:val="CCCCCC"/>
-                <w:sz w:val="21"/>
-                <w:szCs w:val="21"/>
-                <w:lang w:val="es-MX" w:eastAsia="es-MX"/>
-              </w:rPr>
-              <w:t>const</w:t>
-            </w:r>
-            <w:proofErr w:type="spellEnd"/>
-            <w:r>
-              <w:rPr>
-                <w:rFonts w:ascii="Consolas" w:eastAsia="Times New Roman" w:hAnsi="Consolas" w:cs="Times New Roman"/>
-                <w:color w:val="CCCCCC"/>
-                <w:sz w:val="21"/>
-                <w:szCs w:val="21"/>
-                <w:lang w:val="es-MX" w:eastAsia="es-MX"/>
-              </w:rPr>
-              <w:t xml:space="preserve"> </w:t>
-            </w:r>
-            <w:proofErr w:type="spellStart"/>
-            <w:r>
-              <w:rPr>
-                <w:rFonts w:ascii="Consolas" w:eastAsia="Times New Roman" w:hAnsi="Consolas" w:cs="Times New Roman"/>
-                <w:color w:val="CCCCCC"/>
-                <w:sz w:val="21"/>
-                <w:szCs w:val="21"/>
-                <w:lang w:val="es-MX" w:eastAsia="es-MX"/>
-              </w:rPr>
-              <w:t>templateId</w:t>
-            </w:r>
-            <w:proofErr w:type="spellEnd"/>
-            <w:r>
-              <w:rPr>
-                <w:rFonts w:ascii="Consolas" w:eastAsia="Times New Roman" w:hAnsi="Consolas" w:cs="Times New Roman"/>
-                <w:color w:val="CCCCCC"/>
-                <w:sz w:val="21"/>
-                <w:szCs w:val="21"/>
-                <w:lang w:val="es-MX" w:eastAsia="es-MX"/>
-              </w:rPr>
-              <w:t xml:space="preserve"> = "template_joyhl86"; // </w:t>
-            </w:r>
-            <w:proofErr w:type="spellStart"/>
-            <w:r>
-              <w:rPr>
-                <w:rFonts w:ascii="Consolas" w:eastAsia="Times New Roman" w:hAnsi="Consolas" w:cs="Times New Roman"/>
-                <w:color w:val="CCCCCC"/>
-                <w:sz w:val="21"/>
-                <w:szCs w:val="21"/>
-                <w:lang w:val="es-MX" w:eastAsia="es-MX"/>
-              </w:rPr>
-              <w:t>Replace</w:t>
-            </w:r>
-            <w:proofErr w:type="spellEnd"/>
-            <w:r>
-              <w:rPr>
-                <w:rFonts w:ascii="Consolas" w:eastAsia="Times New Roman" w:hAnsi="Consolas" w:cs="Times New Roman"/>
-                <w:color w:val="CCCCCC"/>
-                <w:sz w:val="21"/>
-                <w:szCs w:val="21"/>
-                <w:lang w:val="es-MX" w:eastAsia="es-MX"/>
-              </w:rPr>
-              <w:t xml:space="preserve"> </w:t>
-            </w:r>
-            <w:proofErr w:type="spellStart"/>
-            <w:r>
-              <w:rPr>
-                <w:rFonts w:ascii="Consolas" w:eastAsia="Times New Roman" w:hAnsi="Consolas" w:cs="Times New Roman"/>
-                <w:color w:val="CCCCCC"/>
-                <w:sz w:val="21"/>
-                <w:szCs w:val="21"/>
-                <w:lang w:val="es-MX" w:eastAsia="es-MX"/>
-              </w:rPr>
-              <w:t>with</w:t>
-            </w:r>
-            <w:proofErr w:type="spellEnd"/>
-            <w:r>
-              <w:rPr>
-                <w:rFonts w:ascii="Consolas" w:eastAsia="Times New Roman" w:hAnsi="Consolas" w:cs="Times New Roman"/>
-                <w:color w:val="CCCCCC"/>
-                <w:sz w:val="21"/>
-                <w:szCs w:val="21"/>
-                <w:lang w:val="es-MX" w:eastAsia="es-MX"/>
-              </w:rPr>
-              <w:t xml:space="preserve"> </w:t>
-            </w:r>
-            <w:proofErr w:type="spellStart"/>
-            <w:r>
-              <w:rPr>
-                <w:rFonts w:ascii="Consolas" w:eastAsia="Times New Roman" w:hAnsi="Consolas" w:cs="Times New Roman"/>
-                <w:color w:val="CCCCCC"/>
-                <w:sz w:val="21"/>
-                <w:szCs w:val="21"/>
-                <w:lang w:val="es-MX" w:eastAsia="es-MX"/>
-              </w:rPr>
-              <w:t>your</w:t>
-            </w:r>
-            <w:proofErr w:type="spellEnd"/>
-            <w:r>
-              <w:rPr>
-                <w:rFonts w:ascii="Consolas" w:eastAsia="Times New Roman" w:hAnsi="Consolas" w:cs="Times New Roman"/>
-                <w:color w:val="CCCCCC"/>
-                <w:sz w:val="21"/>
-                <w:szCs w:val="21"/>
-                <w:lang w:val="es-MX" w:eastAsia="es-MX"/>
-              </w:rPr>
-              <w:t xml:space="preserve"> actual </w:t>
-            </w:r>
-            <w:proofErr w:type="spellStart"/>
-            <w:r>
-              <w:rPr>
-                <w:rFonts w:ascii="Consolas" w:eastAsia="Times New Roman" w:hAnsi="Consolas" w:cs="Times New Roman"/>
-                <w:color w:val="CCCCCC"/>
-                <w:sz w:val="21"/>
-                <w:szCs w:val="21"/>
-                <w:lang w:val="es-MX" w:eastAsia="es-MX"/>
-              </w:rPr>
-              <w:t>template</w:t>
-            </w:r>
-            <w:proofErr w:type="spellEnd"/>
-            <w:r>
-              <w:rPr>
-                <w:rFonts w:ascii="Consolas" w:eastAsia="Times New Roman" w:hAnsi="Consolas" w:cs="Times New Roman"/>
-                <w:color w:val="CCCCCC"/>
-                <w:sz w:val="21"/>
-                <w:szCs w:val="21"/>
-                <w:lang w:val="es-MX" w:eastAsia="es-MX"/>
-              </w:rPr>
-              <w:t xml:space="preserve"> ID</w:t>
+              <w:t xml:space="preserve">  useEffect(() =&gt; emailjs.init("eT9gXHINase6VFYsd"), []); // Replace "user_your_emailjs_user_id" with your actual EmailJS user ID</w:t>
+            </w:r>
+          </w:p>
+          <w:p>
+            <w:pPr>
+              <w:shd w:val="clear" w:color="auto" w:fill="1F1F1F"/>
+              <w:spacing w:line="285" w:lineRule="atLeast"/>
+              <w:jc w:val="left"/>
+              <w:rPr>
+                <w:rFonts w:ascii="Consolas" w:eastAsia="Times New Roman" w:hAnsi="Consolas" w:cs="Times New Roman"/>
+                <w:color w:val="CCCCCC"/>
+                <w:sz w:val="21"/>
+                <w:szCs w:val="21"/>
+                <w:lang w:val="es-MX" w:eastAsia="es-MX"/>
+              </w:rPr>
+            </w:pPr>
+          </w:p>
+          <w:p>
+            <w:pPr>
+              <w:shd w:val="clear" w:color="auto" w:fill="1F1F1F"/>
+              <w:spacing w:line="285" w:lineRule="atLeast"/>
+              <w:jc w:val="left"/>
+              <w:rPr>
+                <w:rFonts w:ascii="Consolas" w:eastAsia="Times New Roman" w:hAnsi="Consolas" w:cs="Times New Roman"/>
+                <w:color w:val="CCCCCC"/>
+                <w:sz w:val="21"/>
+                <w:szCs w:val="21"/>
+                <w:lang w:val="es-MX" w:eastAsia="es-MX"/>
+              </w:rPr>
+            </w:pPr>
+            <w:r>
+              <w:rPr>
+                <w:rFonts w:ascii="Consolas" w:eastAsia="Times New Roman" w:hAnsi="Consolas" w:cs="Times New Roman"/>
+                <w:color w:val="CCCCCC"/>
+                <w:sz w:val="21"/>
+                <w:szCs w:val="21"/>
+                <w:lang w:val="es-MX" w:eastAsia="es-MX"/>
+              </w:rPr>
+              <w:t xml:space="preserve">  const handleSubmit = async (e) =&gt; {</w:t>
+            </w:r>
+          </w:p>
+          <w:p>
+            <w:pPr>
+              <w:shd w:val="clear" w:color="auto" w:fill="1F1F1F"/>
+              <w:spacing w:line="285" w:lineRule="atLeast"/>
+              <w:jc w:val="left"/>
+              <w:rPr>
+                <w:rFonts w:ascii="Consolas" w:eastAsia="Times New Roman" w:hAnsi="Consolas" w:cs="Times New Roman"/>
+                <w:color w:val="CCCCCC"/>
+                <w:sz w:val="21"/>
+                <w:szCs w:val="21"/>
+                <w:lang w:val="es-MX" w:eastAsia="es-MX"/>
+              </w:rPr>
+            </w:pPr>
+            <w:r>
+              <w:rPr>
+                <w:rFonts w:ascii="Consolas" w:eastAsia="Times New Roman" w:hAnsi="Consolas" w:cs="Times New Roman"/>
+                <w:color w:val="CCCCCC"/>
+                <w:sz w:val="21"/>
+                <w:szCs w:val="21"/>
+                <w:lang w:val="es-MX" w:eastAsia="es-MX"/>
+              </w:rPr>
+              <w:t xml:space="preserve">    console.log(nameRef.current.value, emailRef.current.value);</w:t>
+            </w:r>
+          </w:p>
+          <w:p>
+            <w:pPr>
+              <w:shd w:val="clear" w:color="auto" w:fill="1F1F1F"/>
+              <w:spacing w:line="285" w:lineRule="atLeast"/>
+              <w:jc w:val="left"/>
+              <w:rPr>
+                <w:rFonts w:ascii="Consolas" w:eastAsia="Times New Roman" w:hAnsi="Consolas" w:cs="Times New Roman"/>
+                <w:color w:val="CCCCCC"/>
+                <w:sz w:val="21"/>
+                <w:szCs w:val="21"/>
+                <w:lang w:val="es-MX" w:eastAsia="es-MX"/>
+              </w:rPr>
+            </w:pPr>
+            <w:r>
+              <w:rPr>
+                <w:rFonts w:ascii="Consolas" w:eastAsia="Times New Roman" w:hAnsi="Consolas" w:cs="Times New Roman"/>
+                <w:color w:val="CCCCCC"/>
+                <w:sz w:val="21"/>
+                <w:szCs w:val="21"/>
+                <w:lang w:val="es-MX" w:eastAsia="es-MX"/>
+              </w:rPr>
+              <w:t xml:space="preserve">    const serviceId = "service_xjgs5nf"; // Replace with your actual service ID</w:t>
+            </w:r>
+          </w:p>
+          <w:p>
+            <w:pPr>
+              <w:shd w:val="clear" w:color="auto" w:fill="1F1F1F"/>
+              <w:spacing w:line="285" w:lineRule="atLeast"/>
+              <w:jc w:val="left"/>
+              <w:rPr>
+                <w:rFonts w:ascii="Consolas" w:eastAsia="Times New Roman" w:hAnsi="Consolas" w:cs="Times New Roman"/>
+                <w:color w:val="CCCCCC"/>
+                <w:sz w:val="21"/>
+                <w:szCs w:val="21"/>
+                <w:lang w:val="es-MX" w:eastAsia="es-MX"/>
+              </w:rPr>
+            </w:pPr>
+            <w:r>
+              <w:rPr>
+                <w:rFonts w:ascii="Consolas" w:eastAsia="Times New Roman" w:hAnsi="Consolas" w:cs="Times New Roman"/>
+                <w:color w:val="CCCCCC"/>
+                <w:sz w:val="21"/>
+                <w:szCs w:val="21"/>
+                <w:lang w:val="es-MX" w:eastAsia="es-MX"/>
+              </w:rPr>
+              <w:t xml:space="preserve">    const templateId = "template_joyhl86"; // Replace with your actual template ID</w:t>
             </w:r>
           </w:p>
           <w:p>
@@ -1480,383 +885,127 @@
                 <w:szCs w:val="21"/>
                 <w:lang w:val="es-MX" w:eastAsia="es-MX"/>
               </w:rPr>
-              <w:t xml:space="preserve">      </w:t>
-            </w:r>
-            <w:proofErr w:type="spellStart"/>
-            <w:r>
-              <w:rPr>
-                <w:rFonts w:ascii="Consolas" w:eastAsia="Times New Roman" w:hAnsi="Consolas" w:cs="Times New Roman"/>
-                <w:color w:val="CCCCCC"/>
-                <w:sz w:val="21"/>
-                <w:szCs w:val="21"/>
-                <w:lang w:val="es-MX" w:eastAsia="es-MX"/>
-              </w:rPr>
-              <w:t>setLoading</w:t>
-            </w:r>
-            <w:proofErr w:type="spellEnd"/>
-            <w:r>
-              <w:rPr>
-                <w:rFonts w:ascii="Consolas" w:eastAsia="Times New Roman" w:hAnsi="Consolas" w:cs="Times New Roman"/>
-                <w:color w:val="CCCCCC"/>
-                <w:sz w:val="21"/>
-                <w:szCs w:val="21"/>
-                <w:lang w:val="es-MX" w:eastAsia="es-MX"/>
-              </w:rPr>
-              <w:t>(true);</w:t>
-            </w:r>
-          </w:p>
-          <w:p>
-            <w:pPr>
-              <w:shd w:val="clear" w:color="auto" w:fill="1F1F1F"/>
-              <w:spacing w:line="285" w:lineRule="atLeast"/>
-              <w:jc w:val="left"/>
-              <w:rPr>
-                <w:rFonts w:ascii="Consolas" w:eastAsia="Times New Roman" w:hAnsi="Consolas" w:cs="Times New Roman"/>
-                <w:color w:val="CCCCCC"/>
-                <w:sz w:val="21"/>
-                <w:szCs w:val="21"/>
-                <w:lang w:val="es-MX" w:eastAsia="es-MX"/>
-              </w:rPr>
-            </w:pPr>
-            <w:r>
-              <w:rPr>
-                <w:rFonts w:ascii="Consolas" w:eastAsia="Times New Roman" w:hAnsi="Consolas" w:cs="Times New Roman"/>
-                <w:color w:val="CCCCCC"/>
-                <w:sz w:val="21"/>
-                <w:szCs w:val="21"/>
-                <w:lang w:val="es-MX" w:eastAsia="es-MX"/>
-              </w:rPr>
-              <w:t xml:space="preserve">      </w:t>
-            </w:r>
-            <w:proofErr w:type="spellStart"/>
-            <w:r>
-              <w:rPr>
-                <w:rFonts w:ascii="Consolas" w:eastAsia="Times New Roman" w:hAnsi="Consolas" w:cs="Times New Roman"/>
-                <w:color w:val="CCCCCC"/>
-                <w:sz w:val="21"/>
-                <w:szCs w:val="21"/>
-                <w:lang w:val="es-MX" w:eastAsia="es-MX"/>
-              </w:rPr>
-              <w:t>const</w:t>
-            </w:r>
-            <w:proofErr w:type="spellEnd"/>
-            <w:r>
-              <w:rPr>
-                <w:rFonts w:ascii="Consolas" w:eastAsia="Times New Roman" w:hAnsi="Consolas" w:cs="Times New Roman"/>
-                <w:color w:val="CCCCCC"/>
-                <w:sz w:val="21"/>
-                <w:szCs w:val="21"/>
-                <w:lang w:val="es-MX" w:eastAsia="es-MX"/>
-              </w:rPr>
-              <w:t xml:space="preserve"> </w:t>
-            </w:r>
-            <w:proofErr w:type="spellStart"/>
-            <w:r>
-              <w:rPr>
-                <w:rFonts w:ascii="Consolas" w:eastAsia="Times New Roman" w:hAnsi="Consolas" w:cs="Times New Roman"/>
-                <w:color w:val="CCCCCC"/>
-                <w:sz w:val="21"/>
-                <w:szCs w:val="21"/>
-                <w:lang w:val="es-MX" w:eastAsia="es-MX"/>
-              </w:rPr>
-              <w:t>newConfirmationCode</w:t>
-            </w:r>
-            <w:proofErr w:type="spellEnd"/>
-            <w:r>
-              <w:rPr>
-                <w:rFonts w:ascii="Consolas" w:eastAsia="Times New Roman" w:hAnsi="Consolas" w:cs="Times New Roman"/>
-                <w:color w:val="CCCCCC"/>
-                <w:sz w:val="21"/>
-                <w:szCs w:val="21"/>
-                <w:lang w:val="es-MX" w:eastAsia="es-MX"/>
-              </w:rPr>
-              <w:t xml:space="preserve"> = </w:t>
-            </w:r>
-            <w:proofErr w:type="spellStart"/>
-            <w:proofErr w:type="gramStart"/>
-            <w:r>
-              <w:rPr>
-                <w:rFonts w:ascii="Consolas" w:eastAsia="Times New Roman" w:hAnsi="Consolas" w:cs="Times New Roman"/>
-                <w:color w:val="CCCCCC"/>
-                <w:sz w:val="21"/>
-                <w:szCs w:val="21"/>
-                <w:lang w:val="es-MX" w:eastAsia="es-MX"/>
-              </w:rPr>
-              <w:t>generateConfirmationCode</w:t>
-            </w:r>
-            <w:proofErr w:type="spellEnd"/>
-            <w:r>
-              <w:rPr>
-                <w:rFonts w:ascii="Consolas" w:eastAsia="Times New Roman" w:hAnsi="Consolas" w:cs="Times New Roman"/>
-                <w:color w:val="CCCCCC"/>
-                <w:sz w:val="21"/>
-                <w:szCs w:val="21"/>
-                <w:lang w:val="es-MX" w:eastAsia="es-MX"/>
-              </w:rPr>
-              <w:t>(</w:t>
-            </w:r>
-            <w:proofErr w:type="gramEnd"/>
-            <w:r>
-              <w:rPr>
-                <w:rFonts w:ascii="Consolas" w:eastAsia="Times New Roman" w:hAnsi="Consolas" w:cs="Times New Roman"/>
-                <w:color w:val="CCCCCC"/>
-                <w:sz w:val="21"/>
-                <w:szCs w:val="21"/>
-                <w:lang w:val="es-MX" w:eastAsia="es-MX"/>
-              </w:rPr>
-              <w:t>);</w:t>
-            </w:r>
-          </w:p>
-          <w:p>
-            <w:pPr>
-              <w:shd w:val="clear" w:color="auto" w:fill="1F1F1F"/>
-              <w:spacing w:line="285" w:lineRule="atLeast"/>
-              <w:jc w:val="left"/>
-              <w:rPr>
-                <w:rFonts w:ascii="Consolas" w:eastAsia="Times New Roman" w:hAnsi="Consolas" w:cs="Times New Roman"/>
-                <w:color w:val="CCCCCC"/>
-                <w:sz w:val="21"/>
-                <w:szCs w:val="21"/>
-                <w:lang w:val="es-MX" w:eastAsia="es-MX"/>
-              </w:rPr>
-            </w:pPr>
-            <w:r>
-              <w:rPr>
-                <w:rFonts w:ascii="Consolas" w:eastAsia="Times New Roman" w:hAnsi="Consolas" w:cs="Times New Roman"/>
-                <w:color w:val="CCCCCC"/>
-                <w:sz w:val="21"/>
-                <w:szCs w:val="21"/>
-                <w:lang w:val="es-MX" w:eastAsia="es-MX"/>
-              </w:rPr>
-              <w:t xml:space="preserve">      </w:t>
-            </w:r>
-            <w:proofErr w:type="spellStart"/>
-            <w:r>
-              <w:rPr>
-                <w:rFonts w:ascii="Consolas" w:eastAsia="Times New Roman" w:hAnsi="Consolas" w:cs="Times New Roman"/>
-                <w:color w:val="CCCCCC"/>
-                <w:sz w:val="21"/>
-                <w:szCs w:val="21"/>
-                <w:lang w:val="es-MX" w:eastAsia="es-MX"/>
-              </w:rPr>
-              <w:t>setConfirmationCode</w:t>
-            </w:r>
-            <w:proofErr w:type="spellEnd"/>
-            <w:r>
-              <w:rPr>
-                <w:rFonts w:ascii="Consolas" w:eastAsia="Times New Roman" w:hAnsi="Consolas" w:cs="Times New Roman"/>
-                <w:color w:val="CCCCCC"/>
-                <w:sz w:val="21"/>
-                <w:szCs w:val="21"/>
-                <w:lang w:val="es-MX" w:eastAsia="es-MX"/>
-              </w:rPr>
-              <w:t>(</w:t>
-            </w:r>
-            <w:proofErr w:type="spellStart"/>
-            <w:r>
-              <w:rPr>
-                <w:rFonts w:ascii="Consolas" w:eastAsia="Times New Roman" w:hAnsi="Consolas" w:cs="Times New Roman"/>
-                <w:color w:val="CCCCCC"/>
-                <w:sz w:val="21"/>
-                <w:szCs w:val="21"/>
-                <w:lang w:val="es-MX" w:eastAsia="es-MX"/>
-              </w:rPr>
-              <w:t>newConfirmationCode</w:t>
-            </w:r>
-            <w:proofErr w:type="spellEnd"/>
-            <w:r>
-              <w:rPr>
-                <w:rFonts w:ascii="Consolas" w:eastAsia="Times New Roman" w:hAnsi="Consolas" w:cs="Times New Roman"/>
-                <w:color w:val="CCCCCC"/>
-                <w:sz w:val="21"/>
-                <w:szCs w:val="21"/>
-                <w:lang w:val="es-MX" w:eastAsia="es-MX"/>
-              </w:rPr>
-              <w:t>);</w:t>
-            </w:r>
-          </w:p>
-          <w:p>
-            <w:pPr>
-              <w:shd w:val="clear" w:color="auto" w:fill="1F1F1F"/>
-              <w:spacing w:line="285" w:lineRule="atLeast"/>
-              <w:jc w:val="left"/>
-              <w:rPr>
-                <w:rFonts w:ascii="Consolas" w:eastAsia="Times New Roman" w:hAnsi="Consolas" w:cs="Times New Roman"/>
-                <w:color w:val="CCCCCC"/>
-                <w:sz w:val="21"/>
-                <w:szCs w:val="21"/>
-                <w:lang w:val="es-MX" w:eastAsia="es-MX"/>
-              </w:rPr>
-            </w:pPr>
-            <w:r>
-              <w:rPr>
-                <w:rFonts w:ascii="Consolas" w:eastAsia="Times New Roman" w:hAnsi="Consolas" w:cs="Times New Roman"/>
-                <w:color w:val="CCCCCC"/>
-                <w:sz w:val="21"/>
-                <w:szCs w:val="21"/>
-                <w:lang w:val="es-MX" w:eastAsia="es-MX"/>
-              </w:rPr>
-              <w:t xml:space="preserve">      </w:t>
-            </w:r>
-            <w:proofErr w:type="spellStart"/>
-            <w:r>
-              <w:rPr>
-                <w:rFonts w:ascii="Consolas" w:eastAsia="Times New Roman" w:hAnsi="Consolas" w:cs="Times New Roman"/>
-                <w:color w:val="CCCCCC"/>
-                <w:sz w:val="21"/>
-                <w:szCs w:val="21"/>
-                <w:lang w:val="es-MX" w:eastAsia="es-MX"/>
-              </w:rPr>
-              <w:t>const</w:t>
-            </w:r>
-            <w:proofErr w:type="spellEnd"/>
-            <w:r>
-              <w:rPr>
-                <w:rFonts w:ascii="Consolas" w:eastAsia="Times New Roman" w:hAnsi="Consolas" w:cs="Times New Roman"/>
-                <w:color w:val="CCCCCC"/>
-                <w:sz w:val="21"/>
-                <w:szCs w:val="21"/>
-                <w:lang w:val="es-MX" w:eastAsia="es-MX"/>
-              </w:rPr>
-              <w:t xml:space="preserve"> response = </w:t>
-            </w:r>
-            <w:proofErr w:type="spellStart"/>
-            <w:r>
-              <w:rPr>
-                <w:rFonts w:ascii="Consolas" w:eastAsia="Times New Roman" w:hAnsi="Consolas" w:cs="Times New Roman"/>
-                <w:color w:val="CCCCCC"/>
-                <w:sz w:val="21"/>
-                <w:szCs w:val="21"/>
-                <w:lang w:val="es-MX" w:eastAsia="es-MX"/>
-              </w:rPr>
-              <w:t>await</w:t>
-            </w:r>
-            <w:proofErr w:type="spellEnd"/>
-            <w:r>
-              <w:rPr>
-                <w:rFonts w:ascii="Consolas" w:eastAsia="Times New Roman" w:hAnsi="Consolas" w:cs="Times New Roman"/>
-                <w:color w:val="CCCCCC"/>
-                <w:sz w:val="21"/>
-                <w:szCs w:val="21"/>
-                <w:lang w:val="es-MX" w:eastAsia="es-MX"/>
-              </w:rPr>
-              <w:t xml:space="preserve"> </w:t>
-            </w:r>
-            <w:proofErr w:type="spellStart"/>
-            <w:proofErr w:type="gramStart"/>
-            <w:r>
-              <w:rPr>
-                <w:rFonts w:ascii="Consolas" w:eastAsia="Times New Roman" w:hAnsi="Consolas" w:cs="Times New Roman"/>
-                <w:color w:val="CCCCCC"/>
-                <w:sz w:val="21"/>
-                <w:szCs w:val="21"/>
-                <w:lang w:val="es-MX" w:eastAsia="es-MX"/>
-              </w:rPr>
-              <w:t>emailjs.send</w:t>
-            </w:r>
-            <w:proofErr w:type="spellEnd"/>
-            <w:proofErr w:type="gramEnd"/>
-            <w:r>
-              <w:rPr>
-                <w:rFonts w:ascii="Consolas" w:eastAsia="Times New Roman" w:hAnsi="Consolas" w:cs="Times New Roman"/>
-                <w:color w:val="CCCCCC"/>
-                <w:sz w:val="21"/>
-                <w:szCs w:val="21"/>
-                <w:lang w:val="es-MX" w:eastAsia="es-MX"/>
-              </w:rPr>
-              <w:t>(</w:t>
-            </w:r>
-          </w:p>
-          <w:p>
-            <w:pPr>
-              <w:shd w:val="clear" w:color="auto" w:fill="1F1F1F"/>
-              <w:spacing w:line="285" w:lineRule="atLeast"/>
-              <w:jc w:val="left"/>
-              <w:rPr>
-                <w:rFonts w:ascii="Consolas" w:eastAsia="Times New Roman" w:hAnsi="Consolas" w:cs="Times New Roman"/>
-                <w:color w:val="CCCCCC"/>
-                <w:sz w:val="21"/>
-                <w:szCs w:val="21"/>
-                <w:lang w:val="es-MX" w:eastAsia="es-MX"/>
-              </w:rPr>
-            </w:pPr>
-            <w:r>
-              <w:rPr>
-                <w:rFonts w:ascii="Consolas" w:eastAsia="Times New Roman" w:hAnsi="Consolas" w:cs="Times New Roman"/>
-                <w:color w:val="CCCCCC"/>
-                <w:sz w:val="21"/>
-                <w:szCs w:val="21"/>
-                <w:lang w:val="es-MX" w:eastAsia="es-MX"/>
-              </w:rPr>
-              <w:t xml:space="preserve">        </w:t>
-            </w:r>
-            <w:proofErr w:type="spellStart"/>
-            <w:r>
-              <w:rPr>
-                <w:rFonts w:ascii="Consolas" w:eastAsia="Times New Roman" w:hAnsi="Consolas" w:cs="Times New Roman"/>
-                <w:color w:val="CCCCCC"/>
-                <w:sz w:val="21"/>
-                <w:szCs w:val="21"/>
-                <w:lang w:val="es-MX" w:eastAsia="es-MX"/>
-              </w:rPr>
-              <w:t>serviceId</w:t>
-            </w:r>
-            <w:proofErr w:type="spellEnd"/>
-            <w:r>
-              <w:rPr>
-                <w:rFonts w:ascii="Consolas" w:eastAsia="Times New Roman" w:hAnsi="Consolas" w:cs="Times New Roman"/>
-                <w:color w:val="CCCCCC"/>
-                <w:sz w:val="21"/>
-                <w:szCs w:val="21"/>
-                <w:lang w:val="es-MX" w:eastAsia="es-MX"/>
-              </w:rPr>
-              <w:t>,</w:t>
-            </w:r>
-          </w:p>
-          <w:p>
-            <w:pPr>
-              <w:shd w:val="clear" w:color="auto" w:fill="1F1F1F"/>
-              <w:spacing w:line="285" w:lineRule="atLeast"/>
-              <w:jc w:val="left"/>
-              <w:rPr>
-                <w:rFonts w:ascii="Consolas" w:eastAsia="Times New Roman" w:hAnsi="Consolas" w:cs="Times New Roman"/>
-                <w:color w:val="CCCCCC"/>
-                <w:sz w:val="21"/>
-                <w:szCs w:val="21"/>
-                <w:lang w:val="es-MX" w:eastAsia="es-MX"/>
-              </w:rPr>
-            </w:pPr>
-            <w:r>
-              <w:rPr>
-                <w:rFonts w:ascii="Consolas" w:eastAsia="Times New Roman" w:hAnsi="Consolas" w:cs="Times New Roman"/>
-                <w:color w:val="CCCCCC"/>
-                <w:sz w:val="21"/>
-                <w:szCs w:val="21"/>
-                <w:lang w:val="es-MX" w:eastAsia="es-MX"/>
-              </w:rPr>
-              <w:t xml:space="preserve">        </w:t>
-            </w:r>
-            <w:proofErr w:type="spellStart"/>
-            <w:r>
-              <w:rPr>
-                <w:rFonts w:ascii="Consolas" w:eastAsia="Times New Roman" w:hAnsi="Consolas" w:cs="Times New Roman"/>
-                <w:color w:val="CCCCCC"/>
-                <w:sz w:val="21"/>
-                <w:szCs w:val="21"/>
-                <w:lang w:val="es-MX" w:eastAsia="es-MX"/>
-              </w:rPr>
-              <w:t>templateId</w:t>
-            </w:r>
-            <w:proofErr w:type="spellEnd"/>
-            <w:r>
-              <w:rPr>
-                <w:rFonts w:ascii="Consolas" w:eastAsia="Times New Roman" w:hAnsi="Consolas" w:cs="Times New Roman"/>
-                <w:color w:val="CCCCCC"/>
-                <w:sz w:val="21"/>
-                <w:szCs w:val="21"/>
-                <w:lang w:val="es-MX" w:eastAsia="es-MX"/>
-              </w:rPr>
-              <w:t>,</w:t>
+              <w:t xml:space="preserve">      setLoading(true);</w:t>
+            </w:r>
+          </w:p>
+          <w:p>
+            <w:pPr>
+              <w:shd w:val="clear" w:color="auto" w:fill="1F1F1F"/>
+              <w:spacing w:line="285" w:lineRule="atLeast"/>
+              <w:jc w:val="left"/>
+              <w:rPr>
+                <w:rFonts w:ascii="Consolas" w:eastAsia="Times New Roman" w:hAnsi="Consolas" w:cs="Times New Roman"/>
+                <w:color w:val="CCCCCC"/>
+                <w:sz w:val="21"/>
+                <w:szCs w:val="21"/>
+                <w:lang w:val="es-MX" w:eastAsia="es-MX"/>
+              </w:rPr>
+            </w:pPr>
+            <w:r>
+              <w:rPr>
+                <w:rFonts w:ascii="Consolas" w:eastAsia="Times New Roman" w:hAnsi="Consolas" w:cs="Times New Roman"/>
+                <w:color w:val="CCCCCC"/>
+                <w:sz w:val="21"/>
+                <w:szCs w:val="21"/>
+                <w:lang w:val="es-MX" w:eastAsia="es-MX"/>
+              </w:rPr>
+              <w:t xml:space="preserve">      const newConfirmationCode = generateConfirmationCode();</w:t>
+            </w:r>
+          </w:p>
+          <w:p>
+            <w:pPr>
+              <w:shd w:val="clear" w:color="auto" w:fill="1F1F1F"/>
+              <w:spacing w:line="285" w:lineRule="atLeast"/>
+              <w:jc w:val="left"/>
+              <w:rPr>
+                <w:rFonts w:ascii="Consolas" w:eastAsia="Times New Roman" w:hAnsi="Consolas" w:cs="Times New Roman"/>
+                <w:color w:val="CCCCCC"/>
+                <w:sz w:val="21"/>
+                <w:szCs w:val="21"/>
+                <w:lang w:val="es-MX" w:eastAsia="es-MX"/>
+              </w:rPr>
+            </w:pPr>
+            <w:r>
+              <w:rPr>
+                <w:rFonts w:ascii="Consolas" w:eastAsia="Times New Roman" w:hAnsi="Consolas" w:cs="Times New Roman"/>
+                <w:color w:val="CCCCCC"/>
+                <w:sz w:val="21"/>
+                <w:szCs w:val="21"/>
+                <w:lang w:val="es-MX" w:eastAsia="es-MX"/>
+              </w:rPr>
+              <w:t xml:space="preserve">      setConfirmationCode(newConfirmationCode);</w:t>
+            </w:r>
+          </w:p>
+          <w:p>
+            <w:pPr>
+              <w:shd w:val="clear" w:color="auto" w:fill="1F1F1F"/>
+              <w:spacing w:line="285" w:lineRule="atLeast"/>
+              <w:jc w:val="left"/>
+              <w:rPr>
+                <w:rFonts w:ascii="Consolas" w:eastAsia="Times New Roman" w:hAnsi="Consolas" w:cs="Times New Roman"/>
+                <w:color w:val="CCCCCC"/>
+                <w:sz w:val="21"/>
+                <w:szCs w:val="21"/>
+                <w:lang w:val="es-MX" w:eastAsia="es-MX"/>
+              </w:rPr>
+            </w:pPr>
+            <w:r>
+              <w:rPr>
+                <w:rFonts w:ascii="Consolas" w:eastAsia="Times New Roman" w:hAnsi="Consolas" w:cs="Times New Roman"/>
+                <w:color w:val="CCCCCC"/>
+                <w:sz w:val="21"/>
+                <w:szCs w:val="21"/>
+                <w:lang w:val="es-MX" w:eastAsia="es-MX"/>
+              </w:rPr>
+              <w:t xml:space="preserve">      const response = await emailjs.send(</w:t>
+            </w:r>
+          </w:p>
+          <w:p>
+            <w:pPr>
+              <w:shd w:val="clear" w:color="auto" w:fill="1F1F1F"/>
+              <w:spacing w:line="285" w:lineRule="atLeast"/>
+              <w:jc w:val="left"/>
+              <w:rPr>
+                <w:rFonts w:ascii="Consolas" w:eastAsia="Times New Roman" w:hAnsi="Consolas" w:cs="Times New Roman"/>
+                <w:color w:val="CCCCCC"/>
+                <w:sz w:val="21"/>
+                <w:szCs w:val="21"/>
+                <w:lang w:val="es-MX" w:eastAsia="es-MX"/>
+              </w:rPr>
+            </w:pPr>
+            <w:r>
+              <w:rPr>
+                <w:rFonts w:ascii="Consolas" w:eastAsia="Times New Roman" w:hAnsi="Consolas" w:cs="Times New Roman"/>
+                <w:color w:val="CCCCCC"/>
+                <w:sz w:val="21"/>
+                <w:szCs w:val="21"/>
+                <w:lang w:val="es-MX" w:eastAsia="es-MX"/>
+              </w:rPr>
+              <w:t xml:space="preserve">        serviceId,</w:t>
+            </w:r>
+          </w:p>
+          <w:p>
+            <w:pPr>
+              <w:shd w:val="clear" w:color="auto" w:fill="1F1F1F"/>
+              <w:spacing w:line="285" w:lineRule="atLeast"/>
+              <w:jc w:val="left"/>
+              <w:rPr>
+                <w:rFonts w:ascii="Consolas" w:eastAsia="Times New Roman" w:hAnsi="Consolas" w:cs="Times New Roman"/>
+                <w:color w:val="CCCCCC"/>
+                <w:sz w:val="21"/>
+                <w:szCs w:val="21"/>
+                <w:lang w:val="es-MX" w:eastAsia="es-MX"/>
+              </w:rPr>
+            </w:pPr>
+            <w:r>
+              <w:rPr>
+                <w:rFonts w:ascii="Consolas" w:eastAsia="Times New Roman" w:hAnsi="Consolas" w:cs="Times New Roman"/>
+                <w:color w:val="CCCCCC"/>
+                <w:sz w:val="21"/>
+                <w:szCs w:val="21"/>
+                <w:lang w:val="es-MX" w:eastAsia="es-MX"/>
+              </w:rPr>
+              <w:t xml:space="preserve">        templateId,</w:t>
             </w:r>
           </w:p>
           <w:p>
@@ -1904,119 +1053,31 @@
                 <w:szCs w:val="21"/>
                 <w:lang w:val="es-MX" w:eastAsia="es-MX"/>
               </w:rPr>
-              <w:t xml:space="preserve">          </w:t>
-            </w:r>
-            <w:proofErr w:type="spellStart"/>
-            <w:r>
-              <w:rPr>
-                <w:rFonts w:ascii="Consolas" w:eastAsia="Times New Roman" w:hAnsi="Consolas" w:cs="Times New Roman"/>
-                <w:color w:val="CCCCCC"/>
-                <w:sz w:val="21"/>
-                <w:szCs w:val="21"/>
-                <w:lang w:val="es-MX" w:eastAsia="es-MX"/>
-              </w:rPr>
-              <w:t>to_name</w:t>
-            </w:r>
-            <w:proofErr w:type="spellEnd"/>
-            <w:r>
-              <w:rPr>
-                <w:rFonts w:ascii="Consolas" w:eastAsia="Times New Roman" w:hAnsi="Consolas" w:cs="Times New Roman"/>
-                <w:color w:val="CCCCCC"/>
-                <w:sz w:val="21"/>
-                <w:szCs w:val="21"/>
-                <w:lang w:val="es-MX" w:eastAsia="es-MX"/>
-              </w:rPr>
-              <w:t xml:space="preserve">: </w:t>
-            </w:r>
-            <w:proofErr w:type="spellStart"/>
-            <w:r>
-              <w:rPr>
-                <w:rFonts w:ascii="Consolas" w:eastAsia="Times New Roman" w:hAnsi="Consolas" w:cs="Times New Roman"/>
-                <w:color w:val="CCCCCC"/>
-                <w:sz w:val="21"/>
-                <w:szCs w:val="21"/>
-                <w:lang w:val="es-MX" w:eastAsia="es-MX"/>
-              </w:rPr>
-              <w:t>emailRef.current.value</w:t>
-            </w:r>
-            <w:proofErr w:type="spellEnd"/>
-            <w:r>
-              <w:rPr>
-                <w:rFonts w:ascii="Consolas" w:eastAsia="Times New Roman" w:hAnsi="Consolas" w:cs="Times New Roman"/>
-                <w:color w:val="CCCCCC"/>
-                <w:sz w:val="21"/>
-                <w:szCs w:val="21"/>
-                <w:lang w:val="es-MX" w:eastAsia="es-MX"/>
-              </w:rPr>
-              <w:t>,</w:t>
-            </w:r>
-          </w:p>
-          <w:p>
-            <w:pPr>
-              <w:shd w:val="clear" w:color="auto" w:fill="1F1F1F"/>
-              <w:spacing w:line="285" w:lineRule="atLeast"/>
-              <w:jc w:val="left"/>
-              <w:rPr>
-                <w:rFonts w:ascii="Consolas" w:eastAsia="Times New Roman" w:hAnsi="Consolas" w:cs="Times New Roman"/>
-                <w:color w:val="CCCCCC"/>
-                <w:sz w:val="21"/>
-                <w:szCs w:val="21"/>
-                <w:lang w:val="es-MX" w:eastAsia="es-MX"/>
-              </w:rPr>
-            </w:pPr>
-            <w:r>
-              <w:rPr>
-                <w:rFonts w:ascii="Consolas" w:eastAsia="Times New Roman" w:hAnsi="Consolas" w:cs="Times New Roman"/>
-                <w:color w:val="CCCCCC"/>
-                <w:sz w:val="21"/>
-                <w:szCs w:val="21"/>
-                <w:lang w:val="es-MX" w:eastAsia="es-MX"/>
-              </w:rPr>
-              <w:t xml:space="preserve">          </w:t>
-            </w:r>
-            <w:proofErr w:type="spellStart"/>
-            <w:r>
-              <w:rPr>
-                <w:rFonts w:ascii="Consolas" w:eastAsia="Times New Roman" w:hAnsi="Consolas" w:cs="Times New Roman"/>
-                <w:color w:val="CCCCCC"/>
-                <w:sz w:val="21"/>
-                <w:szCs w:val="21"/>
-                <w:lang w:val="es-MX" w:eastAsia="es-MX"/>
-              </w:rPr>
-              <w:t>recipient</w:t>
-            </w:r>
-            <w:proofErr w:type="spellEnd"/>
-            <w:r>
-              <w:rPr>
-                <w:rFonts w:ascii="Consolas" w:eastAsia="Times New Roman" w:hAnsi="Consolas" w:cs="Times New Roman"/>
-                <w:color w:val="CCCCCC"/>
-                <w:sz w:val="21"/>
-                <w:szCs w:val="21"/>
-                <w:lang w:val="es-MX" w:eastAsia="es-MX"/>
-              </w:rPr>
-              <w:t xml:space="preserve">: </w:t>
-            </w:r>
-            <w:proofErr w:type="spellStart"/>
-            <w:r>
-              <w:rPr>
-                <w:rFonts w:ascii="Consolas" w:eastAsia="Times New Roman" w:hAnsi="Consolas" w:cs="Times New Roman"/>
-                <w:color w:val="CCCCCC"/>
-                <w:sz w:val="21"/>
-                <w:szCs w:val="21"/>
-                <w:lang w:val="es-MX" w:eastAsia="es-MX"/>
-              </w:rPr>
-              <w:t>nameRef.current.value</w:t>
-            </w:r>
-            <w:proofErr w:type="spellEnd"/>
-            <w:r>
-              <w:rPr>
-                <w:rFonts w:ascii="Consolas" w:eastAsia="Times New Roman" w:hAnsi="Consolas" w:cs="Times New Roman"/>
-                <w:color w:val="CCCCCC"/>
-                <w:sz w:val="21"/>
-                <w:szCs w:val="21"/>
-                <w:lang w:val="es-MX" w:eastAsia="es-MX"/>
-              </w:rPr>
-              <w:t>,</w:t>
+              <w:t xml:space="preserve">          to_name: emailRef.current.value,</w:t>
+            </w:r>
+          </w:p>
+          <w:p>
+            <w:pPr>
+              <w:shd w:val="clear" w:color="auto" w:fill="1F1F1F"/>
+              <w:spacing w:line="285" w:lineRule="atLeast"/>
+              <w:jc w:val="left"/>
+              <w:rPr>
+                <w:rFonts w:ascii="Consolas" w:eastAsia="Times New Roman" w:hAnsi="Consolas" w:cs="Times New Roman"/>
+                <w:color w:val="CCCCCC"/>
+                <w:sz w:val="21"/>
+                <w:szCs w:val="21"/>
+                <w:lang w:val="es-MX" w:eastAsia="es-MX"/>
+              </w:rPr>
+            </w:pPr>
+            <w:r>
+              <w:rPr>
+                <w:rFonts w:ascii="Consolas" w:eastAsia="Times New Roman" w:hAnsi="Consolas" w:cs="Times New Roman"/>
+                <w:color w:val="CCCCCC"/>
+                <w:sz w:val="21"/>
+                <w:szCs w:val="21"/>
+                <w:lang w:val="es-MX" w:eastAsia="es-MX"/>
+              </w:rPr>
+              <w:t xml:space="preserve">          recipient: nameRef.current.value,</w:t>
             </w:r>
           </w:p>
           <w:p>
@@ -2064,119 +1125,31 @@
                 <w:szCs w:val="21"/>
                 <w:lang w:val="es-MX" w:eastAsia="es-MX"/>
               </w:rPr>
-              <w:t xml:space="preserve">          </w:t>
-            </w:r>
-            <w:proofErr w:type="spellStart"/>
-            <w:r>
-              <w:rPr>
-                <w:rFonts w:ascii="Consolas" w:eastAsia="Times New Roman" w:hAnsi="Consolas" w:cs="Times New Roman"/>
-                <w:color w:val="CCCCCC"/>
-                <w:sz w:val="21"/>
-                <w:szCs w:val="21"/>
-                <w:lang w:val="es-MX" w:eastAsia="es-MX"/>
-              </w:rPr>
-              <w:t>titulo</w:t>
-            </w:r>
-            <w:proofErr w:type="spellEnd"/>
-            <w:r>
-              <w:rPr>
-                <w:rFonts w:ascii="Consolas" w:eastAsia="Times New Roman" w:hAnsi="Consolas" w:cs="Times New Roman"/>
-                <w:color w:val="CCCCCC"/>
-                <w:sz w:val="21"/>
-                <w:szCs w:val="21"/>
-                <w:lang w:val="es-MX" w:eastAsia="es-MX"/>
-              </w:rPr>
-              <w:t xml:space="preserve">: </w:t>
-            </w:r>
-            <w:proofErr w:type="spellStart"/>
-            <w:r>
-              <w:rPr>
-                <w:rFonts w:ascii="Consolas" w:eastAsia="Times New Roman" w:hAnsi="Consolas" w:cs="Times New Roman"/>
-                <w:color w:val="CCCCCC"/>
-                <w:sz w:val="21"/>
-                <w:szCs w:val="21"/>
-                <w:lang w:val="es-MX" w:eastAsia="es-MX"/>
-              </w:rPr>
-              <w:t>tituloRef.current.value</w:t>
-            </w:r>
-            <w:proofErr w:type="spellEnd"/>
-            <w:r>
-              <w:rPr>
-                <w:rFonts w:ascii="Consolas" w:eastAsia="Times New Roman" w:hAnsi="Consolas" w:cs="Times New Roman"/>
-                <w:color w:val="CCCCCC"/>
-                <w:sz w:val="21"/>
-                <w:szCs w:val="21"/>
-                <w:lang w:val="es-MX" w:eastAsia="es-MX"/>
-              </w:rPr>
-              <w:t>,</w:t>
-            </w:r>
-          </w:p>
-          <w:p>
-            <w:pPr>
-              <w:shd w:val="clear" w:color="auto" w:fill="1F1F1F"/>
-              <w:spacing w:line="285" w:lineRule="atLeast"/>
-              <w:jc w:val="left"/>
-              <w:rPr>
-                <w:rFonts w:ascii="Consolas" w:eastAsia="Times New Roman" w:hAnsi="Consolas" w:cs="Times New Roman"/>
-                <w:color w:val="CCCCCC"/>
-                <w:sz w:val="21"/>
-                <w:szCs w:val="21"/>
-                <w:lang w:val="es-MX" w:eastAsia="es-MX"/>
-              </w:rPr>
-            </w:pPr>
-            <w:r>
-              <w:rPr>
-                <w:rFonts w:ascii="Consolas" w:eastAsia="Times New Roman" w:hAnsi="Consolas" w:cs="Times New Roman"/>
-                <w:color w:val="CCCCCC"/>
-                <w:sz w:val="21"/>
-                <w:szCs w:val="21"/>
-                <w:lang w:val="es-MX" w:eastAsia="es-MX"/>
-              </w:rPr>
-              <w:t xml:space="preserve">          </w:t>
-            </w:r>
-            <w:proofErr w:type="spellStart"/>
-            <w:r>
-              <w:rPr>
-                <w:rFonts w:ascii="Consolas" w:eastAsia="Times New Roman" w:hAnsi="Consolas" w:cs="Times New Roman"/>
-                <w:color w:val="CCCCCC"/>
-                <w:sz w:val="21"/>
-                <w:szCs w:val="21"/>
-                <w:lang w:val="es-MX" w:eastAsia="es-MX"/>
-              </w:rPr>
-              <w:t>CodigoConfirmacion</w:t>
-            </w:r>
-            <w:proofErr w:type="spellEnd"/>
-            <w:r>
-              <w:rPr>
-                <w:rFonts w:ascii="Consolas" w:eastAsia="Times New Roman" w:hAnsi="Consolas" w:cs="Times New Roman"/>
-                <w:color w:val="CCCCCC"/>
-                <w:sz w:val="21"/>
-                <w:szCs w:val="21"/>
-                <w:lang w:val="es-MX" w:eastAsia="es-MX"/>
-              </w:rPr>
-              <w:t xml:space="preserve">: </w:t>
-            </w:r>
-            <w:proofErr w:type="spellStart"/>
-            <w:r>
-              <w:rPr>
-                <w:rFonts w:ascii="Consolas" w:eastAsia="Times New Roman" w:hAnsi="Consolas" w:cs="Times New Roman"/>
-                <w:color w:val="CCCCCC"/>
-                <w:sz w:val="21"/>
-                <w:szCs w:val="21"/>
-                <w:lang w:val="es-MX" w:eastAsia="es-MX"/>
-              </w:rPr>
-              <w:t>newConfirmationCode</w:t>
-            </w:r>
-            <w:proofErr w:type="spellEnd"/>
-            <w:r>
-              <w:rPr>
-                <w:rFonts w:ascii="Consolas" w:eastAsia="Times New Roman" w:hAnsi="Consolas" w:cs="Times New Roman"/>
-                <w:color w:val="CCCCCC"/>
-                <w:sz w:val="21"/>
-                <w:szCs w:val="21"/>
-                <w:lang w:val="es-MX" w:eastAsia="es-MX"/>
-              </w:rPr>
-              <w:t>,</w:t>
+              <w:t xml:space="preserve">          titulo: tituloRef.current.value,</w:t>
+            </w:r>
+          </w:p>
+          <w:p>
+            <w:pPr>
+              <w:shd w:val="clear" w:color="auto" w:fill="1F1F1F"/>
+              <w:spacing w:line="285" w:lineRule="atLeast"/>
+              <w:jc w:val="left"/>
+              <w:rPr>
+                <w:rFonts w:ascii="Consolas" w:eastAsia="Times New Roman" w:hAnsi="Consolas" w:cs="Times New Roman"/>
+                <w:color w:val="CCCCCC"/>
+                <w:sz w:val="21"/>
+                <w:szCs w:val="21"/>
+                <w:lang w:val="es-MX" w:eastAsia="es-MX"/>
+              </w:rPr>
+            </w:pPr>
+            <w:r>
+              <w:rPr>
+                <w:rFonts w:ascii="Consolas" w:eastAsia="Times New Roman" w:hAnsi="Consolas" w:cs="Times New Roman"/>
+                <w:color w:val="CCCCCC"/>
+                <w:sz w:val="21"/>
+                <w:szCs w:val="21"/>
+                <w:lang w:val="es-MX" w:eastAsia="es-MX"/>
+              </w:rPr>
+              <w:t xml:space="preserve">          CodigoConfirmacion: newConfirmationCode,</w:t>
             </w:r>
           </w:p>
           <w:p>
@@ -2248,569 +1221,103 @@
                 <w:szCs w:val="21"/>
                 <w:lang w:val="es-MX" w:eastAsia="es-MX"/>
               </w:rPr>
-              <w:t xml:space="preserve">      </w:t>
-            </w:r>
-            <w:proofErr w:type="spellStart"/>
-            <w:r>
-              <w:rPr>
-                <w:rFonts w:ascii="Consolas" w:eastAsia="Times New Roman" w:hAnsi="Consolas" w:cs="Times New Roman"/>
-                <w:color w:val="CCCCCC"/>
-                <w:sz w:val="21"/>
-                <w:szCs w:val="21"/>
-                <w:lang w:val="es-MX" w:eastAsia="es-MX"/>
-              </w:rPr>
-              <w:t>if</w:t>
-            </w:r>
-            <w:proofErr w:type="spellEnd"/>
-            <w:r>
-              <w:rPr>
-                <w:rFonts w:ascii="Consolas" w:eastAsia="Times New Roman" w:hAnsi="Consolas" w:cs="Times New Roman"/>
-                <w:color w:val="CCCCCC"/>
-                <w:sz w:val="21"/>
-                <w:szCs w:val="21"/>
-                <w:lang w:val="es-MX" w:eastAsia="es-MX"/>
-              </w:rPr>
-              <w:t xml:space="preserve"> (</w:t>
-            </w:r>
-            <w:proofErr w:type="spellStart"/>
-            <w:proofErr w:type="gramStart"/>
-            <w:r>
-              <w:rPr>
-                <w:rFonts w:ascii="Consolas" w:eastAsia="Times New Roman" w:hAnsi="Consolas" w:cs="Times New Roman"/>
-                <w:color w:val="CCCCCC"/>
-                <w:sz w:val="21"/>
-                <w:szCs w:val="21"/>
-                <w:lang w:val="es-MX" w:eastAsia="es-MX"/>
-              </w:rPr>
-              <w:t>response.status</w:t>
-            </w:r>
-            <w:proofErr w:type="spellEnd"/>
-            <w:proofErr w:type="gramEnd"/>
-            <w:r>
-              <w:rPr>
-                <w:rFonts w:ascii="Consolas" w:eastAsia="Times New Roman" w:hAnsi="Consolas" w:cs="Times New Roman"/>
-                <w:color w:val="CCCCCC"/>
-                <w:sz w:val="21"/>
-                <w:szCs w:val="21"/>
-                <w:lang w:val="es-MX" w:eastAsia="es-MX"/>
-              </w:rPr>
-              <w:t xml:space="preserve"> === 200) {</w:t>
-            </w:r>
-          </w:p>
-          <w:p>
-            <w:pPr>
-              <w:shd w:val="clear" w:color="auto" w:fill="1F1F1F"/>
-              <w:spacing w:line="285" w:lineRule="atLeast"/>
-              <w:jc w:val="left"/>
-              <w:rPr>
-                <w:rFonts w:ascii="Consolas" w:eastAsia="Times New Roman" w:hAnsi="Consolas" w:cs="Times New Roman"/>
-                <w:color w:val="CCCCCC"/>
-                <w:sz w:val="21"/>
-                <w:szCs w:val="21"/>
-                <w:lang w:val="es-MX" w:eastAsia="es-MX"/>
-              </w:rPr>
-            </w:pPr>
-            <w:r>
-              <w:rPr>
-                <w:rFonts w:ascii="Consolas" w:eastAsia="Times New Roman" w:hAnsi="Consolas" w:cs="Times New Roman"/>
-                <w:color w:val="CCCCCC"/>
-                <w:sz w:val="21"/>
-                <w:szCs w:val="21"/>
-                <w:lang w:val="es-MX" w:eastAsia="es-MX"/>
-              </w:rPr>
-              <w:t xml:space="preserve">        //</w:t>
-            </w:r>
-            <w:proofErr w:type="spellStart"/>
-            <w:proofErr w:type="gramStart"/>
-            <w:r>
-              <w:rPr>
-                <w:rFonts w:ascii="Consolas" w:eastAsia="Times New Roman" w:hAnsi="Consolas" w:cs="Times New Roman"/>
-                <w:color w:val="CCCCCC"/>
-                <w:sz w:val="21"/>
-                <w:szCs w:val="21"/>
-                <w:lang w:val="es-MX" w:eastAsia="es-MX"/>
-              </w:rPr>
-              <w:t>alert</w:t>
-            </w:r>
-            <w:proofErr w:type="spellEnd"/>
-            <w:r>
-              <w:rPr>
-                <w:rFonts w:ascii="Consolas" w:eastAsia="Times New Roman" w:hAnsi="Consolas" w:cs="Times New Roman"/>
-                <w:color w:val="CCCCCC"/>
-                <w:sz w:val="21"/>
-                <w:szCs w:val="21"/>
-                <w:lang w:val="es-MX" w:eastAsia="es-MX"/>
-              </w:rPr>
-              <w:t>(</w:t>
-            </w:r>
-            <w:proofErr w:type="gramEnd"/>
-            <w:r>
-              <w:rPr>
-                <w:rFonts w:ascii="Consolas" w:eastAsia="Times New Roman" w:hAnsi="Consolas" w:cs="Times New Roman"/>
-                <w:color w:val="CCCCCC"/>
-                <w:sz w:val="21"/>
-                <w:szCs w:val="21"/>
-                <w:lang w:val="es-MX" w:eastAsia="es-MX"/>
-              </w:rPr>
-              <w:t xml:space="preserve">"Email </w:t>
-            </w:r>
-            <w:proofErr w:type="spellStart"/>
-            <w:r>
-              <w:rPr>
-                <w:rFonts w:ascii="Consolas" w:eastAsia="Times New Roman" w:hAnsi="Consolas" w:cs="Times New Roman"/>
-                <w:color w:val="CCCCCC"/>
-                <w:sz w:val="21"/>
-                <w:szCs w:val="21"/>
-                <w:lang w:val="es-MX" w:eastAsia="es-MX"/>
-              </w:rPr>
-              <w:t>successfully</w:t>
-            </w:r>
-            <w:proofErr w:type="spellEnd"/>
-            <w:r>
-              <w:rPr>
-                <w:rFonts w:ascii="Consolas" w:eastAsia="Times New Roman" w:hAnsi="Consolas" w:cs="Times New Roman"/>
-                <w:color w:val="CCCCCC"/>
-                <w:sz w:val="21"/>
-                <w:szCs w:val="21"/>
-                <w:lang w:val="es-MX" w:eastAsia="es-MX"/>
-              </w:rPr>
-              <w:t xml:space="preserve"> </w:t>
-            </w:r>
-            <w:proofErr w:type="spellStart"/>
-            <w:r>
-              <w:rPr>
-                <w:rFonts w:ascii="Consolas" w:eastAsia="Times New Roman" w:hAnsi="Consolas" w:cs="Times New Roman"/>
-                <w:color w:val="CCCCCC"/>
-                <w:sz w:val="21"/>
-                <w:szCs w:val="21"/>
-                <w:lang w:val="es-MX" w:eastAsia="es-MX"/>
-              </w:rPr>
-              <w:t>sent</w:t>
-            </w:r>
-            <w:proofErr w:type="spellEnd"/>
-            <w:r>
-              <w:rPr>
-                <w:rFonts w:ascii="Consolas" w:eastAsia="Times New Roman" w:hAnsi="Consolas" w:cs="Times New Roman"/>
-                <w:color w:val="CCCCCC"/>
-                <w:sz w:val="21"/>
-                <w:szCs w:val="21"/>
-                <w:lang w:val="es-MX" w:eastAsia="es-MX"/>
-              </w:rPr>
-              <w:t xml:space="preserve">, </w:t>
-            </w:r>
-            <w:proofErr w:type="spellStart"/>
-            <w:r>
-              <w:rPr>
-                <w:rFonts w:ascii="Consolas" w:eastAsia="Times New Roman" w:hAnsi="Consolas" w:cs="Times New Roman"/>
-                <w:color w:val="CCCCCC"/>
-                <w:sz w:val="21"/>
-                <w:szCs w:val="21"/>
-                <w:lang w:val="es-MX" w:eastAsia="es-MX"/>
-              </w:rPr>
-              <w:t>check</w:t>
-            </w:r>
-            <w:proofErr w:type="spellEnd"/>
-            <w:r>
-              <w:rPr>
-                <w:rFonts w:ascii="Consolas" w:eastAsia="Times New Roman" w:hAnsi="Consolas" w:cs="Times New Roman"/>
-                <w:color w:val="CCCCCC"/>
-                <w:sz w:val="21"/>
-                <w:szCs w:val="21"/>
-                <w:lang w:val="es-MX" w:eastAsia="es-MX"/>
-              </w:rPr>
-              <w:t xml:space="preserve"> </w:t>
-            </w:r>
-            <w:proofErr w:type="spellStart"/>
-            <w:r>
-              <w:rPr>
-                <w:rFonts w:ascii="Consolas" w:eastAsia="Times New Roman" w:hAnsi="Consolas" w:cs="Times New Roman"/>
-                <w:color w:val="CCCCCC"/>
-                <w:sz w:val="21"/>
-                <w:szCs w:val="21"/>
-                <w:lang w:val="es-MX" w:eastAsia="es-MX"/>
-              </w:rPr>
-              <w:t>your</w:t>
-            </w:r>
-            <w:proofErr w:type="spellEnd"/>
-            <w:r>
-              <w:rPr>
-                <w:rFonts w:ascii="Consolas" w:eastAsia="Times New Roman" w:hAnsi="Consolas" w:cs="Times New Roman"/>
-                <w:color w:val="CCCCCC"/>
-                <w:sz w:val="21"/>
-                <w:szCs w:val="21"/>
-                <w:lang w:val="es-MX" w:eastAsia="es-MX"/>
-              </w:rPr>
-              <w:t xml:space="preserve"> </w:t>
-            </w:r>
-            <w:proofErr w:type="spellStart"/>
-            <w:r>
-              <w:rPr>
-                <w:rFonts w:ascii="Consolas" w:eastAsia="Times New Roman" w:hAnsi="Consolas" w:cs="Times New Roman"/>
-                <w:color w:val="CCCCCC"/>
-                <w:sz w:val="21"/>
-                <w:szCs w:val="21"/>
-                <w:lang w:val="es-MX" w:eastAsia="es-MX"/>
-              </w:rPr>
-              <w:t>inbox</w:t>
-            </w:r>
-            <w:proofErr w:type="spellEnd"/>
-            <w:r>
-              <w:rPr>
-                <w:rFonts w:ascii="Consolas" w:eastAsia="Times New Roman" w:hAnsi="Consolas" w:cs="Times New Roman"/>
-                <w:color w:val="CCCCCC"/>
-                <w:sz w:val="21"/>
-                <w:szCs w:val="21"/>
-                <w:lang w:val="es-MX" w:eastAsia="es-MX"/>
-              </w:rPr>
-              <w:t>.");</w:t>
-            </w:r>
-          </w:p>
-          <w:p>
-            <w:pPr>
-              <w:shd w:val="clear" w:color="auto" w:fill="1F1F1F"/>
-              <w:spacing w:line="285" w:lineRule="atLeast"/>
-              <w:jc w:val="left"/>
-              <w:rPr>
-                <w:rFonts w:ascii="Consolas" w:eastAsia="Times New Roman" w:hAnsi="Consolas" w:cs="Times New Roman"/>
-                <w:color w:val="CCCCCC"/>
-                <w:sz w:val="21"/>
-                <w:szCs w:val="21"/>
-                <w:lang w:val="es-MX" w:eastAsia="es-MX"/>
-              </w:rPr>
-            </w:pPr>
-            <w:r>
-              <w:rPr>
-                <w:rFonts w:ascii="Consolas" w:eastAsia="Times New Roman" w:hAnsi="Consolas" w:cs="Times New Roman"/>
-                <w:color w:val="CCCCCC"/>
-                <w:sz w:val="21"/>
-                <w:szCs w:val="21"/>
-                <w:lang w:val="es-MX" w:eastAsia="es-MX"/>
-              </w:rPr>
-              <w:t xml:space="preserve">      } </w:t>
-            </w:r>
-            <w:proofErr w:type="spellStart"/>
-            <w:r>
-              <w:rPr>
-                <w:rFonts w:ascii="Consolas" w:eastAsia="Times New Roman" w:hAnsi="Consolas" w:cs="Times New Roman"/>
-                <w:color w:val="CCCCCC"/>
-                <w:sz w:val="21"/>
-                <w:szCs w:val="21"/>
-                <w:lang w:val="es-MX" w:eastAsia="es-MX"/>
-              </w:rPr>
-              <w:t>else</w:t>
-            </w:r>
-            <w:proofErr w:type="spellEnd"/>
-            <w:r>
-              <w:rPr>
-                <w:rFonts w:ascii="Consolas" w:eastAsia="Times New Roman" w:hAnsi="Consolas" w:cs="Times New Roman"/>
-                <w:color w:val="CCCCCC"/>
-                <w:sz w:val="21"/>
-                <w:szCs w:val="21"/>
-                <w:lang w:val="es-MX" w:eastAsia="es-MX"/>
-              </w:rPr>
-              <w:t xml:space="preserve"> {</w:t>
-            </w:r>
-          </w:p>
-          <w:p>
-            <w:pPr>
-              <w:shd w:val="clear" w:color="auto" w:fill="1F1F1F"/>
-              <w:spacing w:line="285" w:lineRule="atLeast"/>
-              <w:jc w:val="left"/>
-              <w:rPr>
-                <w:rFonts w:ascii="Consolas" w:eastAsia="Times New Roman" w:hAnsi="Consolas" w:cs="Times New Roman"/>
-                <w:color w:val="CCCCCC"/>
-                <w:sz w:val="21"/>
-                <w:szCs w:val="21"/>
-                <w:lang w:val="es-MX" w:eastAsia="es-MX"/>
-              </w:rPr>
-            </w:pPr>
-            <w:r>
-              <w:rPr>
-                <w:rFonts w:ascii="Consolas" w:eastAsia="Times New Roman" w:hAnsi="Consolas" w:cs="Times New Roman"/>
-                <w:color w:val="CCCCCC"/>
-                <w:sz w:val="21"/>
-                <w:szCs w:val="21"/>
-                <w:lang w:val="es-MX" w:eastAsia="es-MX"/>
-              </w:rPr>
-              <w:t xml:space="preserve">        </w:t>
-            </w:r>
-            <w:proofErr w:type="gramStart"/>
-            <w:r>
-              <w:rPr>
-                <w:rFonts w:ascii="Consolas" w:eastAsia="Times New Roman" w:hAnsi="Consolas" w:cs="Times New Roman"/>
-                <w:color w:val="CCCCCC"/>
-                <w:sz w:val="21"/>
-                <w:szCs w:val="21"/>
-                <w:lang w:val="es-MX" w:eastAsia="es-MX"/>
-              </w:rPr>
-              <w:t>console.log(</w:t>
-            </w:r>
-            <w:proofErr w:type="gramEnd"/>
-            <w:r>
-              <w:rPr>
-                <w:rFonts w:ascii="Consolas" w:eastAsia="Times New Roman" w:hAnsi="Consolas" w:cs="Times New Roman"/>
-                <w:color w:val="CCCCCC"/>
-                <w:sz w:val="21"/>
-                <w:szCs w:val="21"/>
-                <w:lang w:val="es-MX" w:eastAsia="es-MX"/>
-              </w:rPr>
-              <w:t xml:space="preserve">"Error </w:t>
-            </w:r>
-            <w:proofErr w:type="spellStart"/>
-            <w:r>
-              <w:rPr>
-                <w:rFonts w:ascii="Consolas" w:eastAsia="Times New Roman" w:hAnsi="Consolas" w:cs="Times New Roman"/>
-                <w:color w:val="CCCCCC"/>
-                <w:sz w:val="21"/>
-                <w:szCs w:val="21"/>
-                <w:lang w:val="es-MX" w:eastAsia="es-MX"/>
-              </w:rPr>
-              <w:t>sending</w:t>
-            </w:r>
-            <w:proofErr w:type="spellEnd"/>
-            <w:r>
-              <w:rPr>
-                <w:rFonts w:ascii="Consolas" w:eastAsia="Times New Roman" w:hAnsi="Consolas" w:cs="Times New Roman"/>
-                <w:color w:val="CCCCCC"/>
-                <w:sz w:val="21"/>
-                <w:szCs w:val="21"/>
-                <w:lang w:val="es-MX" w:eastAsia="es-MX"/>
-              </w:rPr>
-              <w:t xml:space="preserve"> email:", </w:t>
-            </w:r>
-            <w:proofErr w:type="spellStart"/>
-            <w:r>
-              <w:rPr>
-                <w:rFonts w:ascii="Consolas" w:eastAsia="Times New Roman" w:hAnsi="Consolas" w:cs="Times New Roman"/>
-                <w:color w:val="CCCCCC"/>
-                <w:sz w:val="21"/>
-                <w:szCs w:val="21"/>
-                <w:lang w:val="es-MX" w:eastAsia="es-MX"/>
-              </w:rPr>
-              <w:t>response.text</w:t>
-            </w:r>
-            <w:proofErr w:type="spellEnd"/>
-            <w:r>
-              <w:rPr>
-                <w:rFonts w:ascii="Consolas" w:eastAsia="Times New Roman" w:hAnsi="Consolas" w:cs="Times New Roman"/>
-                <w:color w:val="CCCCCC"/>
-                <w:sz w:val="21"/>
-                <w:szCs w:val="21"/>
-                <w:lang w:val="es-MX" w:eastAsia="es-MX"/>
-              </w:rPr>
-              <w:t>);</w:t>
-            </w:r>
-          </w:p>
-          <w:p>
-            <w:pPr>
-              <w:shd w:val="clear" w:color="auto" w:fill="1F1F1F"/>
-              <w:spacing w:line="285" w:lineRule="atLeast"/>
-              <w:jc w:val="left"/>
-              <w:rPr>
-                <w:rFonts w:ascii="Consolas" w:eastAsia="Times New Roman" w:hAnsi="Consolas" w:cs="Times New Roman"/>
-                <w:color w:val="CCCCCC"/>
-                <w:sz w:val="21"/>
-                <w:szCs w:val="21"/>
-                <w:lang w:val="es-MX" w:eastAsia="es-MX"/>
-              </w:rPr>
-            </w:pPr>
-            <w:r>
-              <w:rPr>
-                <w:rFonts w:ascii="Consolas" w:eastAsia="Times New Roman" w:hAnsi="Consolas" w:cs="Times New Roman"/>
-                <w:color w:val="CCCCCC"/>
-                <w:sz w:val="21"/>
-                <w:szCs w:val="21"/>
-                <w:lang w:val="es-MX" w:eastAsia="es-MX"/>
-              </w:rPr>
-              <w:t xml:space="preserve">        //</w:t>
-            </w:r>
-            <w:proofErr w:type="spellStart"/>
-            <w:proofErr w:type="gramStart"/>
-            <w:r>
-              <w:rPr>
-                <w:rFonts w:ascii="Consolas" w:eastAsia="Times New Roman" w:hAnsi="Consolas" w:cs="Times New Roman"/>
-                <w:color w:val="CCCCCC"/>
-                <w:sz w:val="21"/>
-                <w:szCs w:val="21"/>
-                <w:lang w:val="es-MX" w:eastAsia="es-MX"/>
-              </w:rPr>
-              <w:t>alert</w:t>
-            </w:r>
-            <w:proofErr w:type="spellEnd"/>
-            <w:r>
-              <w:rPr>
-                <w:rFonts w:ascii="Consolas" w:eastAsia="Times New Roman" w:hAnsi="Consolas" w:cs="Times New Roman"/>
-                <w:color w:val="CCCCCC"/>
-                <w:sz w:val="21"/>
-                <w:szCs w:val="21"/>
-                <w:lang w:val="es-MX" w:eastAsia="es-MX"/>
-              </w:rPr>
-              <w:t>(</w:t>
-            </w:r>
-            <w:proofErr w:type="gramEnd"/>
-            <w:r>
-              <w:rPr>
-                <w:rFonts w:ascii="Consolas" w:eastAsia="Times New Roman" w:hAnsi="Consolas" w:cs="Times New Roman"/>
-                <w:color w:val="CCCCCC"/>
-                <w:sz w:val="21"/>
-                <w:szCs w:val="21"/>
-                <w:lang w:val="es-MX" w:eastAsia="es-MX"/>
-              </w:rPr>
-              <w:t>"</w:t>
-            </w:r>
-            <w:proofErr w:type="spellStart"/>
-            <w:r>
-              <w:rPr>
-                <w:rFonts w:ascii="Consolas" w:eastAsia="Times New Roman" w:hAnsi="Consolas" w:cs="Times New Roman"/>
-                <w:color w:val="CCCCCC"/>
-                <w:sz w:val="21"/>
-                <w:szCs w:val="21"/>
-                <w:lang w:val="es-MX" w:eastAsia="es-MX"/>
-              </w:rPr>
-              <w:t>Failed</w:t>
-            </w:r>
-            <w:proofErr w:type="spellEnd"/>
-            <w:r>
-              <w:rPr>
-                <w:rFonts w:ascii="Consolas" w:eastAsia="Times New Roman" w:hAnsi="Consolas" w:cs="Times New Roman"/>
-                <w:color w:val="CCCCCC"/>
-                <w:sz w:val="21"/>
-                <w:szCs w:val="21"/>
-                <w:lang w:val="es-MX" w:eastAsia="es-MX"/>
-              </w:rPr>
-              <w:t xml:space="preserve"> </w:t>
-            </w:r>
-            <w:proofErr w:type="spellStart"/>
-            <w:r>
-              <w:rPr>
-                <w:rFonts w:ascii="Consolas" w:eastAsia="Times New Roman" w:hAnsi="Consolas" w:cs="Times New Roman"/>
-                <w:color w:val="CCCCCC"/>
-                <w:sz w:val="21"/>
-                <w:szCs w:val="21"/>
-                <w:lang w:val="es-MX" w:eastAsia="es-MX"/>
-              </w:rPr>
-              <w:t>to</w:t>
-            </w:r>
-            <w:proofErr w:type="spellEnd"/>
-            <w:r>
-              <w:rPr>
-                <w:rFonts w:ascii="Consolas" w:eastAsia="Times New Roman" w:hAnsi="Consolas" w:cs="Times New Roman"/>
-                <w:color w:val="CCCCCC"/>
-                <w:sz w:val="21"/>
-                <w:szCs w:val="21"/>
-                <w:lang w:val="es-MX" w:eastAsia="es-MX"/>
-              </w:rPr>
-              <w:t xml:space="preserve"> </w:t>
-            </w:r>
-            <w:proofErr w:type="spellStart"/>
-            <w:r>
-              <w:rPr>
-                <w:rFonts w:ascii="Consolas" w:eastAsia="Times New Roman" w:hAnsi="Consolas" w:cs="Times New Roman"/>
-                <w:color w:val="CCCCCC"/>
-                <w:sz w:val="21"/>
-                <w:szCs w:val="21"/>
-                <w:lang w:val="es-MX" w:eastAsia="es-MX"/>
-              </w:rPr>
-              <w:t>send</w:t>
-            </w:r>
-            <w:proofErr w:type="spellEnd"/>
-            <w:r>
-              <w:rPr>
-                <w:rFonts w:ascii="Consolas" w:eastAsia="Times New Roman" w:hAnsi="Consolas" w:cs="Times New Roman"/>
-                <w:color w:val="CCCCCC"/>
-                <w:sz w:val="21"/>
-                <w:szCs w:val="21"/>
-                <w:lang w:val="es-MX" w:eastAsia="es-MX"/>
-              </w:rPr>
-              <w:t xml:space="preserve"> </w:t>
-            </w:r>
-            <w:proofErr w:type="spellStart"/>
-            <w:r>
-              <w:rPr>
-                <w:rFonts w:ascii="Consolas" w:eastAsia="Times New Roman" w:hAnsi="Consolas" w:cs="Times New Roman"/>
-                <w:color w:val="CCCCCC"/>
-                <w:sz w:val="21"/>
-                <w:szCs w:val="21"/>
-                <w:lang w:val="es-MX" w:eastAsia="es-MX"/>
-              </w:rPr>
-              <w:t>the</w:t>
-            </w:r>
-            <w:proofErr w:type="spellEnd"/>
-            <w:r>
-              <w:rPr>
-                <w:rFonts w:ascii="Consolas" w:eastAsia="Times New Roman" w:hAnsi="Consolas" w:cs="Times New Roman"/>
-                <w:color w:val="CCCCCC"/>
-                <w:sz w:val="21"/>
-                <w:szCs w:val="21"/>
-                <w:lang w:val="es-MX" w:eastAsia="es-MX"/>
-              </w:rPr>
-              <w:t xml:space="preserve"> email. </w:t>
-            </w:r>
-            <w:proofErr w:type="spellStart"/>
-            <w:r>
-              <w:rPr>
-                <w:rFonts w:ascii="Consolas" w:eastAsia="Times New Roman" w:hAnsi="Consolas" w:cs="Times New Roman"/>
-                <w:color w:val="CCCCCC"/>
-                <w:sz w:val="21"/>
-                <w:szCs w:val="21"/>
-                <w:lang w:val="es-MX" w:eastAsia="es-MX"/>
-              </w:rPr>
-              <w:t>Please</w:t>
-            </w:r>
-            <w:proofErr w:type="spellEnd"/>
-            <w:r>
-              <w:rPr>
-                <w:rFonts w:ascii="Consolas" w:eastAsia="Times New Roman" w:hAnsi="Consolas" w:cs="Times New Roman"/>
-                <w:color w:val="CCCCCC"/>
-                <w:sz w:val="21"/>
-                <w:szCs w:val="21"/>
-                <w:lang w:val="es-MX" w:eastAsia="es-MX"/>
-              </w:rPr>
-              <w:t xml:space="preserve"> try </w:t>
-            </w:r>
-            <w:proofErr w:type="spellStart"/>
-            <w:r>
-              <w:rPr>
-                <w:rFonts w:ascii="Consolas" w:eastAsia="Times New Roman" w:hAnsi="Consolas" w:cs="Times New Roman"/>
-                <w:color w:val="CCCCCC"/>
-                <w:sz w:val="21"/>
-                <w:szCs w:val="21"/>
-                <w:lang w:val="es-MX" w:eastAsia="es-MX"/>
-              </w:rPr>
-              <w:t>again</w:t>
-            </w:r>
-            <w:proofErr w:type="spellEnd"/>
-            <w:r>
-              <w:rPr>
-                <w:rFonts w:ascii="Consolas" w:eastAsia="Times New Roman" w:hAnsi="Consolas" w:cs="Times New Roman"/>
-                <w:color w:val="CCCCCC"/>
-                <w:sz w:val="21"/>
-                <w:szCs w:val="21"/>
-                <w:lang w:val="es-MX" w:eastAsia="es-MX"/>
-              </w:rPr>
-              <w:t xml:space="preserve"> </w:t>
-            </w:r>
-            <w:proofErr w:type="spellStart"/>
-            <w:r>
-              <w:rPr>
-                <w:rFonts w:ascii="Consolas" w:eastAsia="Times New Roman" w:hAnsi="Consolas" w:cs="Times New Roman"/>
-                <w:color w:val="CCCCCC"/>
-                <w:sz w:val="21"/>
-                <w:szCs w:val="21"/>
-                <w:lang w:val="es-MX" w:eastAsia="es-MX"/>
-              </w:rPr>
-              <w:t>later</w:t>
-            </w:r>
-            <w:proofErr w:type="spellEnd"/>
-            <w:r>
-              <w:rPr>
-                <w:rFonts w:ascii="Consolas" w:eastAsia="Times New Roman" w:hAnsi="Consolas" w:cs="Times New Roman"/>
-                <w:color w:val="CCCCCC"/>
-                <w:sz w:val="21"/>
-                <w:szCs w:val="21"/>
-                <w:lang w:val="es-MX" w:eastAsia="es-MX"/>
-              </w:rPr>
-              <w:t>.");</w:t>
+              <w:t xml:space="preserve">      if (response.status === 200) {</w:t>
+            </w:r>
+          </w:p>
+          <w:p>
+            <w:pPr>
+              <w:shd w:val="clear" w:color="auto" w:fill="1F1F1F"/>
+              <w:spacing w:line="285" w:lineRule="atLeast"/>
+              <w:jc w:val="left"/>
+              <w:rPr>
+                <w:rFonts w:ascii="Consolas" w:eastAsia="Times New Roman" w:hAnsi="Consolas" w:cs="Times New Roman"/>
+                <w:color w:val="CCCCCC"/>
+                <w:sz w:val="21"/>
+                <w:szCs w:val="21"/>
+                <w:lang w:val="es-MX" w:eastAsia="es-MX"/>
+              </w:rPr>
+            </w:pPr>
+            <w:r>
+              <w:rPr>
+                <w:rFonts w:ascii="Consolas" w:eastAsia="Times New Roman" w:hAnsi="Consolas" w:cs="Times New Roman"/>
+                <w:color w:val="CCCCCC"/>
+                <w:sz w:val="21"/>
+                <w:szCs w:val="21"/>
+                <w:lang w:val="es-MX" w:eastAsia="es-MX"/>
+              </w:rPr>
+              <w:t xml:space="preserve">        //alert("Email successfully sent, check your inbox.");</w:t>
+            </w:r>
+          </w:p>
+          <w:p>
+            <w:pPr>
+              <w:shd w:val="clear" w:color="auto" w:fill="1F1F1F"/>
+              <w:spacing w:line="285" w:lineRule="atLeast"/>
+              <w:jc w:val="left"/>
+              <w:rPr>
+                <w:rFonts w:ascii="Consolas" w:eastAsia="Times New Roman" w:hAnsi="Consolas" w:cs="Times New Roman"/>
+                <w:color w:val="CCCCCC"/>
+                <w:sz w:val="21"/>
+                <w:szCs w:val="21"/>
+                <w:lang w:val="es-MX" w:eastAsia="es-MX"/>
+              </w:rPr>
+            </w:pPr>
+            <w:r>
+              <w:rPr>
+                <w:rFonts w:ascii="Consolas" w:eastAsia="Times New Roman" w:hAnsi="Consolas" w:cs="Times New Roman"/>
+                <w:color w:val="CCCCCC"/>
+                <w:sz w:val="21"/>
+                <w:szCs w:val="21"/>
+                <w:lang w:val="es-MX" w:eastAsia="es-MX"/>
+              </w:rPr>
+              <w:t xml:space="preserve">      } else {</w:t>
+            </w:r>
+          </w:p>
+          <w:p>
+            <w:pPr>
+              <w:shd w:val="clear" w:color="auto" w:fill="1F1F1F"/>
+              <w:spacing w:line="285" w:lineRule="atLeast"/>
+              <w:jc w:val="left"/>
+              <w:rPr>
+                <w:rFonts w:ascii="Consolas" w:eastAsia="Times New Roman" w:hAnsi="Consolas" w:cs="Times New Roman"/>
+                <w:color w:val="CCCCCC"/>
+                <w:sz w:val="21"/>
+                <w:szCs w:val="21"/>
+                <w:lang w:val="es-MX" w:eastAsia="es-MX"/>
+              </w:rPr>
+            </w:pPr>
+            <w:r>
+              <w:rPr>
+                <w:rFonts w:ascii="Consolas" w:eastAsia="Times New Roman" w:hAnsi="Consolas" w:cs="Times New Roman"/>
+                <w:color w:val="CCCCCC"/>
+                <w:sz w:val="21"/>
+                <w:szCs w:val="21"/>
+                <w:lang w:val="es-MX" w:eastAsia="es-MX"/>
+              </w:rPr>
+              <w:t xml:space="preserve">        console.log("Error sending email:", response.text);</w:t>
+            </w:r>
+          </w:p>
+          <w:p>
+            <w:pPr>
+              <w:shd w:val="clear" w:color="auto" w:fill="1F1F1F"/>
+              <w:spacing w:line="285" w:lineRule="atLeast"/>
+              <w:jc w:val="left"/>
+              <w:rPr>
+                <w:rFonts w:ascii="Consolas" w:eastAsia="Times New Roman" w:hAnsi="Consolas" w:cs="Times New Roman"/>
+                <w:color w:val="CCCCCC"/>
+                <w:sz w:val="21"/>
+                <w:szCs w:val="21"/>
+                <w:lang w:val="es-MX" w:eastAsia="es-MX"/>
+              </w:rPr>
+            </w:pPr>
+            <w:r>
+              <w:rPr>
+                <w:rFonts w:ascii="Consolas" w:eastAsia="Times New Roman" w:hAnsi="Consolas" w:cs="Times New Roman"/>
+                <w:color w:val="CCCCCC"/>
+                <w:sz w:val="21"/>
+                <w:szCs w:val="21"/>
+                <w:lang w:val="es-MX" w:eastAsia="es-MX"/>
+              </w:rPr>
+              <w:t xml:space="preserve">        //alert("Failed to send the email. Please try again later.");</w:t>
             </w:r>
           </w:p>
           <w:p>
@@ -2882,355 +1389,79 @@
                 <w:szCs w:val="21"/>
                 <w:lang w:val="es-MX" w:eastAsia="es-MX"/>
               </w:rPr>
-              <w:t xml:space="preserve">      </w:t>
-            </w:r>
-            <w:proofErr w:type="gramStart"/>
-            <w:r>
-              <w:rPr>
-                <w:rFonts w:ascii="Consolas" w:eastAsia="Times New Roman" w:hAnsi="Consolas" w:cs="Times New Roman"/>
-                <w:color w:val="CCCCCC"/>
-                <w:sz w:val="21"/>
-                <w:szCs w:val="21"/>
-                <w:lang w:val="es-MX" w:eastAsia="es-MX"/>
-              </w:rPr>
-              <w:t>console.log(</w:t>
-            </w:r>
-            <w:proofErr w:type="gramEnd"/>
-            <w:r>
-              <w:rPr>
-                <w:rFonts w:ascii="Consolas" w:eastAsia="Times New Roman" w:hAnsi="Consolas" w:cs="Times New Roman"/>
-                <w:color w:val="CCCCCC"/>
-                <w:sz w:val="21"/>
-                <w:szCs w:val="21"/>
-                <w:lang w:val="es-MX" w:eastAsia="es-MX"/>
-              </w:rPr>
-              <w:t xml:space="preserve">"Error </w:t>
-            </w:r>
-            <w:proofErr w:type="spellStart"/>
-            <w:r>
-              <w:rPr>
-                <w:rFonts w:ascii="Consolas" w:eastAsia="Times New Roman" w:hAnsi="Consolas" w:cs="Times New Roman"/>
-                <w:color w:val="CCCCCC"/>
-                <w:sz w:val="21"/>
-                <w:szCs w:val="21"/>
-                <w:lang w:val="es-MX" w:eastAsia="es-MX"/>
-              </w:rPr>
-              <w:t>sending</w:t>
-            </w:r>
-            <w:proofErr w:type="spellEnd"/>
-            <w:r>
-              <w:rPr>
-                <w:rFonts w:ascii="Consolas" w:eastAsia="Times New Roman" w:hAnsi="Consolas" w:cs="Times New Roman"/>
-                <w:color w:val="CCCCCC"/>
-                <w:sz w:val="21"/>
-                <w:szCs w:val="21"/>
-                <w:lang w:val="es-MX" w:eastAsia="es-MX"/>
-              </w:rPr>
-              <w:t xml:space="preserve"> email:", error);</w:t>
-            </w:r>
-          </w:p>
-          <w:p>
-            <w:pPr>
-              <w:shd w:val="clear" w:color="auto" w:fill="1F1F1F"/>
-              <w:spacing w:line="285" w:lineRule="atLeast"/>
-              <w:jc w:val="left"/>
-              <w:rPr>
-                <w:rFonts w:ascii="Consolas" w:eastAsia="Times New Roman" w:hAnsi="Consolas" w:cs="Times New Roman"/>
-                <w:color w:val="CCCCCC"/>
-                <w:sz w:val="21"/>
-                <w:szCs w:val="21"/>
-                <w:lang w:val="es-MX" w:eastAsia="es-MX"/>
-              </w:rPr>
-            </w:pPr>
-            <w:r>
-              <w:rPr>
-                <w:rFonts w:ascii="Consolas" w:eastAsia="Times New Roman" w:hAnsi="Consolas" w:cs="Times New Roman"/>
-                <w:color w:val="CCCCCC"/>
-                <w:sz w:val="21"/>
-                <w:szCs w:val="21"/>
-                <w:lang w:val="es-MX" w:eastAsia="es-MX"/>
-              </w:rPr>
-              <w:t xml:space="preserve">      //</w:t>
-            </w:r>
-            <w:proofErr w:type="spellStart"/>
-            <w:proofErr w:type="gramStart"/>
-            <w:r>
-              <w:rPr>
-                <w:rFonts w:ascii="Consolas" w:eastAsia="Times New Roman" w:hAnsi="Consolas" w:cs="Times New Roman"/>
-                <w:color w:val="CCCCCC"/>
-                <w:sz w:val="21"/>
-                <w:szCs w:val="21"/>
-                <w:lang w:val="es-MX" w:eastAsia="es-MX"/>
-              </w:rPr>
-              <w:t>alert</w:t>
-            </w:r>
-            <w:proofErr w:type="spellEnd"/>
-            <w:r>
-              <w:rPr>
-                <w:rFonts w:ascii="Consolas" w:eastAsia="Times New Roman" w:hAnsi="Consolas" w:cs="Times New Roman"/>
-                <w:color w:val="CCCCCC"/>
-                <w:sz w:val="21"/>
-                <w:szCs w:val="21"/>
-                <w:lang w:val="es-MX" w:eastAsia="es-MX"/>
-              </w:rPr>
-              <w:t>(</w:t>
-            </w:r>
-            <w:proofErr w:type="gramEnd"/>
-            <w:r>
-              <w:rPr>
-                <w:rFonts w:ascii="Consolas" w:eastAsia="Times New Roman" w:hAnsi="Consolas" w:cs="Times New Roman"/>
-                <w:color w:val="CCCCCC"/>
-                <w:sz w:val="21"/>
-                <w:szCs w:val="21"/>
-                <w:lang w:val="es-MX" w:eastAsia="es-MX"/>
-              </w:rPr>
-              <w:t>"</w:t>
-            </w:r>
-            <w:proofErr w:type="spellStart"/>
-            <w:r>
-              <w:rPr>
-                <w:rFonts w:ascii="Consolas" w:eastAsia="Times New Roman" w:hAnsi="Consolas" w:cs="Times New Roman"/>
-                <w:color w:val="CCCCCC"/>
-                <w:sz w:val="21"/>
-                <w:szCs w:val="21"/>
-                <w:lang w:val="es-MX" w:eastAsia="es-MX"/>
-              </w:rPr>
-              <w:t>Failed</w:t>
-            </w:r>
-            <w:proofErr w:type="spellEnd"/>
-            <w:r>
-              <w:rPr>
-                <w:rFonts w:ascii="Consolas" w:eastAsia="Times New Roman" w:hAnsi="Consolas" w:cs="Times New Roman"/>
-                <w:color w:val="CCCCCC"/>
-                <w:sz w:val="21"/>
-                <w:szCs w:val="21"/>
-                <w:lang w:val="es-MX" w:eastAsia="es-MX"/>
-              </w:rPr>
-              <w:t xml:space="preserve"> </w:t>
-            </w:r>
-            <w:proofErr w:type="spellStart"/>
-            <w:r>
-              <w:rPr>
-                <w:rFonts w:ascii="Consolas" w:eastAsia="Times New Roman" w:hAnsi="Consolas" w:cs="Times New Roman"/>
-                <w:color w:val="CCCCCC"/>
-                <w:sz w:val="21"/>
-                <w:szCs w:val="21"/>
-                <w:lang w:val="es-MX" w:eastAsia="es-MX"/>
-              </w:rPr>
-              <w:t>to</w:t>
-            </w:r>
-            <w:proofErr w:type="spellEnd"/>
-            <w:r>
-              <w:rPr>
-                <w:rFonts w:ascii="Consolas" w:eastAsia="Times New Roman" w:hAnsi="Consolas" w:cs="Times New Roman"/>
-                <w:color w:val="CCCCCC"/>
-                <w:sz w:val="21"/>
-                <w:szCs w:val="21"/>
-                <w:lang w:val="es-MX" w:eastAsia="es-MX"/>
-              </w:rPr>
-              <w:t xml:space="preserve"> </w:t>
-            </w:r>
-            <w:proofErr w:type="spellStart"/>
-            <w:r>
-              <w:rPr>
-                <w:rFonts w:ascii="Consolas" w:eastAsia="Times New Roman" w:hAnsi="Consolas" w:cs="Times New Roman"/>
-                <w:color w:val="CCCCCC"/>
-                <w:sz w:val="21"/>
-                <w:szCs w:val="21"/>
-                <w:lang w:val="es-MX" w:eastAsia="es-MX"/>
-              </w:rPr>
-              <w:t>send</w:t>
-            </w:r>
-            <w:proofErr w:type="spellEnd"/>
-            <w:r>
-              <w:rPr>
-                <w:rFonts w:ascii="Consolas" w:eastAsia="Times New Roman" w:hAnsi="Consolas" w:cs="Times New Roman"/>
-                <w:color w:val="CCCCCC"/>
-                <w:sz w:val="21"/>
-                <w:szCs w:val="21"/>
-                <w:lang w:val="es-MX" w:eastAsia="es-MX"/>
-              </w:rPr>
-              <w:t xml:space="preserve"> </w:t>
-            </w:r>
-            <w:proofErr w:type="spellStart"/>
-            <w:r>
-              <w:rPr>
-                <w:rFonts w:ascii="Consolas" w:eastAsia="Times New Roman" w:hAnsi="Consolas" w:cs="Times New Roman"/>
-                <w:color w:val="CCCCCC"/>
-                <w:sz w:val="21"/>
-                <w:szCs w:val="21"/>
-                <w:lang w:val="es-MX" w:eastAsia="es-MX"/>
-              </w:rPr>
-              <w:t>the</w:t>
-            </w:r>
-            <w:proofErr w:type="spellEnd"/>
-            <w:r>
-              <w:rPr>
-                <w:rFonts w:ascii="Consolas" w:eastAsia="Times New Roman" w:hAnsi="Consolas" w:cs="Times New Roman"/>
-                <w:color w:val="CCCCCC"/>
-                <w:sz w:val="21"/>
-                <w:szCs w:val="21"/>
-                <w:lang w:val="es-MX" w:eastAsia="es-MX"/>
-              </w:rPr>
-              <w:t xml:space="preserve"> email. </w:t>
-            </w:r>
-            <w:proofErr w:type="spellStart"/>
-            <w:r>
-              <w:rPr>
-                <w:rFonts w:ascii="Consolas" w:eastAsia="Times New Roman" w:hAnsi="Consolas" w:cs="Times New Roman"/>
-                <w:color w:val="CCCCCC"/>
-                <w:sz w:val="21"/>
-                <w:szCs w:val="21"/>
-                <w:lang w:val="es-MX" w:eastAsia="es-MX"/>
-              </w:rPr>
-              <w:t>Please</w:t>
-            </w:r>
-            <w:proofErr w:type="spellEnd"/>
-            <w:r>
-              <w:rPr>
-                <w:rFonts w:ascii="Consolas" w:eastAsia="Times New Roman" w:hAnsi="Consolas" w:cs="Times New Roman"/>
-                <w:color w:val="CCCCCC"/>
-                <w:sz w:val="21"/>
-                <w:szCs w:val="21"/>
-                <w:lang w:val="es-MX" w:eastAsia="es-MX"/>
-              </w:rPr>
-              <w:t xml:space="preserve"> try </w:t>
-            </w:r>
-            <w:proofErr w:type="spellStart"/>
-            <w:r>
-              <w:rPr>
-                <w:rFonts w:ascii="Consolas" w:eastAsia="Times New Roman" w:hAnsi="Consolas" w:cs="Times New Roman"/>
-                <w:color w:val="CCCCCC"/>
-                <w:sz w:val="21"/>
-                <w:szCs w:val="21"/>
-                <w:lang w:val="es-MX" w:eastAsia="es-MX"/>
-              </w:rPr>
-              <w:t>again</w:t>
-            </w:r>
-            <w:proofErr w:type="spellEnd"/>
-            <w:r>
-              <w:rPr>
-                <w:rFonts w:ascii="Consolas" w:eastAsia="Times New Roman" w:hAnsi="Consolas" w:cs="Times New Roman"/>
-                <w:color w:val="CCCCCC"/>
-                <w:sz w:val="21"/>
-                <w:szCs w:val="21"/>
-                <w:lang w:val="es-MX" w:eastAsia="es-MX"/>
-              </w:rPr>
-              <w:t xml:space="preserve"> </w:t>
-            </w:r>
-            <w:proofErr w:type="spellStart"/>
-            <w:r>
-              <w:rPr>
-                <w:rFonts w:ascii="Consolas" w:eastAsia="Times New Roman" w:hAnsi="Consolas" w:cs="Times New Roman"/>
-                <w:color w:val="CCCCCC"/>
-                <w:sz w:val="21"/>
-                <w:szCs w:val="21"/>
-                <w:lang w:val="es-MX" w:eastAsia="es-MX"/>
-              </w:rPr>
-              <w:t>later</w:t>
-            </w:r>
-            <w:proofErr w:type="spellEnd"/>
-            <w:r>
-              <w:rPr>
-                <w:rFonts w:ascii="Consolas" w:eastAsia="Times New Roman" w:hAnsi="Consolas" w:cs="Times New Roman"/>
-                <w:color w:val="CCCCCC"/>
-                <w:sz w:val="21"/>
-                <w:szCs w:val="21"/>
-                <w:lang w:val="es-MX" w:eastAsia="es-MX"/>
-              </w:rPr>
-              <w:t>.");</w:t>
-            </w:r>
-          </w:p>
-          <w:p>
-            <w:pPr>
-              <w:shd w:val="clear" w:color="auto" w:fill="1F1F1F"/>
-              <w:spacing w:line="285" w:lineRule="atLeast"/>
-              <w:jc w:val="left"/>
-              <w:rPr>
-                <w:rFonts w:ascii="Consolas" w:eastAsia="Times New Roman" w:hAnsi="Consolas" w:cs="Times New Roman"/>
-                <w:color w:val="CCCCCC"/>
-                <w:sz w:val="21"/>
-                <w:szCs w:val="21"/>
-                <w:lang w:val="es-MX" w:eastAsia="es-MX"/>
-              </w:rPr>
-            </w:pPr>
-            <w:r>
-              <w:rPr>
-                <w:rFonts w:ascii="Consolas" w:eastAsia="Times New Roman" w:hAnsi="Consolas" w:cs="Times New Roman"/>
-                <w:color w:val="CCCCCC"/>
-                <w:sz w:val="21"/>
-                <w:szCs w:val="21"/>
-                <w:lang w:val="es-MX" w:eastAsia="es-MX"/>
-              </w:rPr>
-              <w:t xml:space="preserve">    } </w:t>
-            </w:r>
-            <w:proofErr w:type="spellStart"/>
-            <w:r>
-              <w:rPr>
-                <w:rFonts w:ascii="Consolas" w:eastAsia="Times New Roman" w:hAnsi="Consolas" w:cs="Times New Roman"/>
-                <w:color w:val="CCCCCC"/>
-                <w:sz w:val="21"/>
-                <w:szCs w:val="21"/>
-                <w:lang w:val="es-MX" w:eastAsia="es-MX"/>
-              </w:rPr>
-              <w:t>finally</w:t>
-            </w:r>
-            <w:proofErr w:type="spellEnd"/>
-            <w:r>
-              <w:rPr>
-                <w:rFonts w:ascii="Consolas" w:eastAsia="Times New Roman" w:hAnsi="Consolas" w:cs="Times New Roman"/>
-                <w:color w:val="CCCCCC"/>
-                <w:sz w:val="21"/>
-                <w:szCs w:val="21"/>
-                <w:lang w:val="es-MX" w:eastAsia="es-MX"/>
-              </w:rPr>
-              <w:t xml:space="preserve"> {</w:t>
-            </w:r>
-          </w:p>
-          <w:p>
-            <w:pPr>
-              <w:shd w:val="clear" w:color="auto" w:fill="1F1F1F"/>
-              <w:spacing w:line="285" w:lineRule="atLeast"/>
-              <w:jc w:val="left"/>
-              <w:rPr>
-                <w:rFonts w:ascii="Consolas" w:eastAsia="Times New Roman" w:hAnsi="Consolas" w:cs="Times New Roman"/>
-                <w:color w:val="CCCCCC"/>
-                <w:sz w:val="21"/>
-                <w:szCs w:val="21"/>
-                <w:lang w:val="es-MX" w:eastAsia="es-MX"/>
-              </w:rPr>
-            </w:pPr>
-            <w:r>
-              <w:rPr>
-                <w:rFonts w:ascii="Consolas" w:eastAsia="Times New Roman" w:hAnsi="Consolas" w:cs="Times New Roman"/>
-                <w:color w:val="CCCCCC"/>
-                <w:sz w:val="21"/>
-                <w:szCs w:val="21"/>
-                <w:lang w:val="es-MX" w:eastAsia="es-MX"/>
-              </w:rPr>
-              <w:t xml:space="preserve">      </w:t>
-            </w:r>
-            <w:proofErr w:type="spellStart"/>
-            <w:r>
-              <w:rPr>
-                <w:rFonts w:ascii="Consolas" w:eastAsia="Times New Roman" w:hAnsi="Consolas" w:cs="Times New Roman"/>
-                <w:color w:val="CCCCCC"/>
-                <w:sz w:val="21"/>
-                <w:szCs w:val="21"/>
-                <w:lang w:val="es-MX" w:eastAsia="es-MX"/>
-              </w:rPr>
-              <w:t>setLoading</w:t>
-            </w:r>
-            <w:proofErr w:type="spellEnd"/>
-            <w:r>
-              <w:rPr>
-                <w:rFonts w:ascii="Consolas" w:eastAsia="Times New Roman" w:hAnsi="Consolas" w:cs="Times New Roman"/>
-                <w:color w:val="CCCCCC"/>
-                <w:sz w:val="21"/>
-                <w:szCs w:val="21"/>
-                <w:lang w:val="es-MX" w:eastAsia="es-MX"/>
-              </w:rPr>
-              <w:t>(false);</w:t>
+              <w:t xml:space="preserve">      console.log("Error sending email:", error);</w:t>
+            </w:r>
+          </w:p>
+          <w:p>
+            <w:pPr>
+              <w:shd w:val="clear" w:color="auto" w:fill="1F1F1F"/>
+              <w:spacing w:line="285" w:lineRule="atLeast"/>
+              <w:jc w:val="left"/>
+              <w:rPr>
+                <w:rFonts w:ascii="Consolas" w:eastAsia="Times New Roman" w:hAnsi="Consolas" w:cs="Times New Roman"/>
+                <w:color w:val="CCCCCC"/>
+                <w:sz w:val="21"/>
+                <w:szCs w:val="21"/>
+                <w:lang w:val="es-MX" w:eastAsia="es-MX"/>
+              </w:rPr>
+            </w:pPr>
+            <w:r>
+              <w:rPr>
+                <w:rFonts w:ascii="Consolas" w:eastAsia="Times New Roman" w:hAnsi="Consolas" w:cs="Times New Roman"/>
+                <w:color w:val="CCCCCC"/>
+                <w:sz w:val="21"/>
+                <w:szCs w:val="21"/>
+                <w:lang w:val="es-MX" w:eastAsia="es-MX"/>
+              </w:rPr>
+              <w:t xml:space="preserve">      //alert("Failed to send the email. Please try again later.");</w:t>
+            </w:r>
+          </w:p>
+          <w:p>
+            <w:pPr>
+              <w:shd w:val="clear" w:color="auto" w:fill="1F1F1F"/>
+              <w:spacing w:line="285" w:lineRule="atLeast"/>
+              <w:jc w:val="left"/>
+              <w:rPr>
+                <w:rFonts w:ascii="Consolas" w:eastAsia="Times New Roman" w:hAnsi="Consolas" w:cs="Times New Roman"/>
+                <w:color w:val="CCCCCC"/>
+                <w:sz w:val="21"/>
+                <w:szCs w:val="21"/>
+                <w:lang w:val="es-MX" w:eastAsia="es-MX"/>
+              </w:rPr>
+            </w:pPr>
+            <w:r>
+              <w:rPr>
+                <w:rFonts w:ascii="Consolas" w:eastAsia="Times New Roman" w:hAnsi="Consolas" w:cs="Times New Roman"/>
+                <w:color w:val="CCCCCC"/>
+                <w:sz w:val="21"/>
+                <w:szCs w:val="21"/>
+                <w:lang w:val="es-MX" w:eastAsia="es-MX"/>
+              </w:rPr>
+              <w:t xml:space="preserve">    } finally {</w:t>
+            </w:r>
+          </w:p>
+          <w:p>
+            <w:pPr>
+              <w:shd w:val="clear" w:color="auto" w:fill="1F1F1F"/>
+              <w:spacing w:line="285" w:lineRule="atLeast"/>
+              <w:jc w:val="left"/>
+              <w:rPr>
+                <w:rFonts w:ascii="Consolas" w:eastAsia="Times New Roman" w:hAnsi="Consolas" w:cs="Times New Roman"/>
+                <w:color w:val="CCCCCC"/>
+                <w:sz w:val="21"/>
+                <w:szCs w:val="21"/>
+                <w:lang w:val="es-MX" w:eastAsia="es-MX"/>
+              </w:rPr>
+            </w:pPr>
+            <w:r>
+              <w:rPr>
+                <w:rFonts w:ascii="Consolas" w:eastAsia="Times New Roman" w:hAnsi="Consolas" w:cs="Times New Roman"/>
+                <w:color w:val="CCCCCC"/>
+                <w:sz w:val="21"/>
+                <w:szCs w:val="21"/>
+                <w:lang w:val="es-MX" w:eastAsia="es-MX"/>
+              </w:rPr>
+              <w:t xml:space="preserve">      setLoading(false);</w:t>
             </w:r>
           </w:p>
           <w:p>
@@ -3316,237 +1547,79 @@
                 <w:szCs w:val="21"/>
                 <w:lang w:val="es-MX" w:eastAsia="es-MX"/>
               </w:rPr>
-              <w:t xml:space="preserve">  </w:t>
-            </w:r>
-            <w:proofErr w:type="spellStart"/>
-            <w:r>
-              <w:rPr>
-                <w:rFonts w:ascii="Consolas" w:eastAsia="Times New Roman" w:hAnsi="Consolas" w:cs="Times New Roman"/>
-                <w:color w:val="CCCCCC"/>
-                <w:sz w:val="21"/>
-                <w:szCs w:val="21"/>
-                <w:lang w:val="es-MX" w:eastAsia="es-MX"/>
-              </w:rPr>
-              <w:t>const</w:t>
-            </w:r>
-            <w:proofErr w:type="spellEnd"/>
-            <w:r>
-              <w:rPr>
-                <w:rFonts w:ascii="Consolas" w:eastAsia="Times New Roman" w:hAnsi="Consolas" w:cs="Times New Roman"/>
-                <w:color w:val="CCCCCC"/>
-                <w:sz w:val="21"/>
-                <w:szCs w:val="21"/>
-                <w:lang w:val="es-MX" w:eastAsia="es-MX"/>
-              </w:rPr>
-              <w:t xml:space="preserve"> </w:t>
-            </w:r>
-            <w:proofErr w:type="spellStart"/>
-            <w:r>
-              <w:rPr>
-                <w:rFonts w:ascii="Consolas" w:eastAsia="Times New Roman" w:hAnsi="Consolas" w:cs="Times New Roman"/>
-                <w:color w:val="CCCCCC"/>
-                <w:sz w:val="21"/>
-                <w:szCs w:val="21"/>
-                <w:lang w:val="es-MX" w:eastAsia="es-MX"/>
-              </w:rPr>
-              <w:t>handleAcceptClick</w:t>
-            </w:r>
-            <w:proofErr w:type="spellEnd"/>
-            <w:r>
-              <w:rPr>
-                <w:rFonts w:ascii="Consolas" w:eastAsia="Times New Roman" w:hAnsi="Consolas" w:cs="Times New Roman"/>
-                <w:color w:val="CCCCCC"/>
-                <w:sz w:val="21"/>
-                <w:szCs w:val="21"/>
-                <w:lang w:val="es-MX" w:eastAsia="es-MX"/>
-              </w:rPr>
-              <w:t xml:space="preserve"> = () =&gt; {</w:t>
-            </w:r>
-          </w:p>
-          <w:p>
-            <w:pPr>
-              <w:shd w:val="clear" w:color="auto" w:fill="1F1F1F"/>
-              <w:spacing w:line="285" w:lineRule="atLeast"/>
-              <w:jc w:val="left"/>
-              <w:rPr>
-                <w:rFonts w:ascii="Consolas" w:eastAsia="Times New Roman" w:hAnsi="Consolas" w:cs="Times New Roman"/>
-                <w:color w:val="CCCCCC"/>
-                <w:sz w:val="21"/>
-                <w:szCs w:val="21"/>
-                <w:lang w:val="es-MX" w:eastAsia="es-MX"/>
-              </w:rPr>
-            </w:pPr>
-            <w:r>
-              <w:rPr>
-                <w:rFonts w:ascii="Consolas" w:eastAsia="Times New Roman" w:hAnsi="Consolas" w:cs="Times New Roman"/>
-                <w:color w:val="CCCCCC"/>
-                <w:sz w:val="21"/>
-                <w:szCs w:val="21"/>
-                <w:lang w:val="es-MX" w:eastAsia="es-MX"/>
-              </w:rPr>
-              <w:t xml:space="preserve">    </w:t>
-            </w:r>
-            <w:proofErr w:type="spellStart"/>
-            <w:proofErr w:type="gramStart"/>
-            <w:r>
-              <w:rPr>
-                <w:rFonts w:ascii="Consolas" w:eastAsia="Times New Roman" w:hAnsi="Consolas" w:cs="Times New Roman"/>
-                <w:color w:val="CCCCCC"/>
-                <w:sz w:val="21"/>
-                <w:szCs w:val="21"/>
-                <w:lang w:val="es-MX" w:eastAsia="es-MX"/>
-              </w:rPr>
-              <w:t>handleCodigoClick</w:t>
-            </w:r>
-            <w:proofErr w:type="spellEnd"/>
-            <w:r>
-              <w:rPr>
-                <w:rFonts w:ascii="Consolas" w:eastAsia="Times New Roman" w:hAnsi="Consolas" w:cs="Times New Roman"/>
-                <w:color w:val="CCCCCC"/>
-                <w:sz w:val="21"/>
-                <w:szCs w:val="21"/>
-                <w:lang w:val="es-MX" w:eastAsia="es-MX"/>
-              </w:rPr>
-              <w:t>(</w:t>
-            </w:r>
-            <w:proofErr w:type="gramEnd"/>
-            <w:r>
-              <w:rPr>
-                <w:rFonts w:ascii="Consolas" w:eastAsia="Times New Roman" w:hAnsi="Consolas" w:cs="Times New Roman"/>
-                <w:color w:val="CCCCCC"/>
-                <w:sz w:val="21"/>
-                <w:szCs w:val="21"/>
-                <w:lang w:val="es-MX" w:eastAsia="es-MX"/>
-              </w:rPr>
-              <w:t xml:space="preserve">); // Llama a la función </w:t>
-            </w:r>
-            <w:proofErr w:type="spellStart"/>
-            <w:r>
-              <w:rPr>
-                <w:rFonts w:ascii="Consolas" w:eastAsia="Times New Roman" w:hAnsi="Consolas" w:cs="Times New Roman"/>
-                <w:color w:val="CCCCCC"/>
-                <w:sz w:val="21"/>
-                <w:szCs w:val="21"/>
-                <w:lang w:val="es-MX" w:eastAsia="es-MX"/>
-              </w:rPr>
-              <w:t>Codigo</w:t>
-            </w:r>
-            <w:proofErr w:type="spellEnd"/>
-          </w:p>
-          <w:p>
-            <w:pPr>
-              <w:shd w:val="clear" w:color="auto" w:fill="1F1F1F"/>
-              <w:spacing w:line="285" w:lineRule="atLeast"/>
-              <w:jc w:val="left"/>
-              <w:rPr>
-                <w:rFonts w:ascii="Consolas" w:eastAsia="Times New Roman" w:hAnsi="Consolas" w:cs="Times New Roman"/>
-                <w:color w:val="CCCCCC"/>
-                <w:sz w:val="21"/>
-                <w:szCs w:val="21"/>
-                <w:lang w:val="es-MX" w:eastAsia="es-MX"/>
-              </w:rPr>
-            </w:pPr>
-            <w:r>
-              <w:rPr>
-                <w:rFonts w:ascii="Consolas" w:eastAsia="Times New Roman" w:hAnsi="Consolas" w:cs="Times New Roman"/>
-                <w:color w:val="CCCCCC"/>
-                <w:sz w:val="21"/>
-                <w:szCs w:val="21"/>
-                <w:lang w:val="es-MX" w:eastAsia="es-MX"/>
-              </w:rPr>
-              <w:t xml:space="preserve">    </w:t>
-            </w:r>
-            <w:proofErr w:type="spellStart"/>
-            <w:proofErr w:type="gramStart"/>
-            <w:r>
-              <w:rPr>
-                <w:rFonts w:ascii="Consolas" w:eastAsia="Times New Roman" w:hAnsi="Consolas" w:cs="Times New Roman"/>
-                <w:color w:val="CCCCCC"/>
-                <w:sz w:val="21"/>
-                <w:szCs w:val="21"/>
-                <w:lang w:val="es-MX" w:eastAsia="es-MX"/>
-              </w:rPr>
-              <w:t>handleSubmit</w:t>
-            </w:r>
-            <w:proofErr w:type="spellEnd"/>
-            <w:r>
-              <w:rPr>
-                <w:rFonts w:ascii="Consolas" w:eastAsia="Times New Roman" w:hAnsi="Consolas" w:cs="Times New Roman"/>
-                <w:color w:val="CCCCCC"/>
-                <w:sz w:val="21"/>
-                <w:szCs w:val="21"/>
-                <w:lang w:val="es-MX" w:eastAsia="es-MX"/>
-              </w:rPr>
-              <w:t>(</w:t>
-            </w:r>
-            <w:proofErr w:type="gramEnd"/>
-            <w:r>
-              <w:rPr>
-                <w:rFonts w:ascii="Consolas" w:eastAsia="Times New Roman" w:hAnsi="Consolas" w:cs="Times New Roman"/>
-                <w:color w:val="CCCCCC"/>
-                <w:sz w:val="21"/>
-                <w:szCs w:val="21"/>
-                <w:lang w:val="es-MX" w:eastAsia="es-MX"/>
-              </w:rPr>
-              <w:t xml:space="preserve">); // Llama a la función </w:t>
-            </w:r>
-            <w:proofErr w:type="spellStart"/>
-            <w:r>
-              <w:rPr>
-                <w:rFonts w:ascii="Consolas" w:eastAsia="Times New Roman" w:hAnsi="Consolas" w:cs="Times New Roman"/>
-                <w:color w:val="CCCCCC"/>
-                <w:sz w:val="21"/>
-                <w:szCs w:val="21"/>
-                <w:lang w:val="es-MX" w:eastAsia="es-MX"/>
-              </w:rPr>
-              <w:t>handleSubmit</w:t>
-            </w:r>
-            <w:proofErr w:type="spellEnd"/>
-          </w:p>
-          <w:p>
-            <w:pPr>
-              <w:shd w:val="clear" w:color="auto" w:fill="1F1F1F"/>
-              <w:spacing w:line="285" w:lineRule="atLeast"/>
-              <w:jc w:val="left"/>
-              <w:rPr>
-                <w:rFonts w:ascii="Consolas" w:eastAsia="Times New Roman" w:hAnsi="Consolas" w:cs="Times New Roman"/>
-                <w:color w:val="CCCCCC"/>
-                <w:sz w:val="21"/>
-                <w:szCs w:val="21"/>
-                <w:lang w:val="es-MX" w:eastAsia="es-MX"/>
-              </w:rPr>
-            </w:pPr>
-            <w:r>
-              <w:rPr>
-                <w:rFonts w:ascii="Consolas" w:eastAsia="Times New Roman" w:hAnsi="Consolas" w:cs="Times New Roman"/>
-                <w:color w:val="CCCCCC"/>
-                <w:sz w:val="21"/>
-                <w:szCs w:val="21"/>
-                <w:lang w:val="es-MX" w:eastAsia="es-MX"/>
-              </w:rPr>
-              <w:t xml:space="preserve">    </w:t>
-            </w:r>
-            <w:proofErr w:type="spellStart"/>
-            <w:r>
-              <w:rPr>
-                <w:rFonts w:ascii="Consolas" w:eastAsia="Times New Roman" w:hAnsi="Consolas" w:cs="Times New Roman"/>
-                <w:color w:val="CCCCCC"/>
-                <w:sz w:val="21"/>
-                <w:szCs w:val="21"/>
-                <w:lang w:val="es-MX" w:eastAsia="es-MX"/>
-              </w:rPr>
-              <w:t>setShowConfirmModal</w:t>
-            </w:r>
-            <w:proofErr w:type="spellEnd"/>
-            <w:r>
-              <w:rPr>
-                <w:rFonts w:ascii="Consolas" w:eastAsia="Times New Roman" w:hAnsi="Consolas" w:cs="Times New Roman"/>
-                <w:color w:val="CCCCCC"/>
-                <w:sz w:val="21"/>
-                <w:szCs w:val="21"/>
-                <w:lang w:val="es-MX" w:eastAsia="es-MX"/>
-              </w:rPr>
-              <w:t>(false)</w:t>
+              <w:t xml:space="preserve">  const handleAcceptClick = () =&gt; {</w:t>
+            </w:r>
+          </w:p>
+          <w:p>
+            <w:pPr>
+              <w:shd w:val="clear" w:color="auto" w:fill="1F1F1F"/>
+              <w:spacing w:line="285" w:lineRule="atLeast"/>
+              <w:jc w:val="left"/>
+              <w:rPr>
+                <w:rFonts w:ascii="Consolas" w:eastAsia="Times New Roman" w:hAnsi="Consolas" w:cs="Times New Roman"/>
+                <w:color w:val="CCCCCC"/>
+                <w:sz w:val="21"/>
+                <w:szCs w:val="21"/>
+                <w:lang w:val="es-MX" w:eastAsia="es-MX"/>
+              </w:rPr>
+            </w:pPr>
+            <w:r>
+              <w:rPr>
+                <w:rFonts w:ascii="Consolas" w:eastAsia="Times New Roman" w:hAnsi="Consolas" w:cs="Times New Roman"/>
+                <w:color w:val="CCCCCC"/>
+                <w:sz w:val="21"/>
+                <w:szCs w:val="21"/>
+                <w:lang w:val="es-MX" w:eastAsia="es-MX"/>
+              </w:rPr>
+              <w:t xml:space="preserve">    handleCodigoClick(); // Llama a la función Codigo</w:t>
+            </w:r>
+          </w:p>
+          <w:p>
+            <w:pPr>
+              <w:shd w:val="clear" w:color="auto" w:fill="1F1F1F"/>
+              <w:spacing w:line="285" w:lineRule="atLeast"/>
+              <w:jc w:val="left"/>
+              <w:rPr>
+                <w:rFonts w:ascii="Consolas" w:eastAsia="Times New Roman" w:hAnsi="Consolas" w:cs="Times New Roman"/>
+                <w:color w:val="CCCCCC"/>
+                <w:sz w:val="21"/>
+                <w:szCs w:val="21"/>
+                <w:lang w:val="es-MX" w:eastAsia="es-MX"/>
+              </w:rPr>
+            </w:pPr>
+            <w:r>
+              <w:rPr>
+                <w:rFonts w:ascii="Consolas" w:eastAsia="Times New Roman" w:hAnsi="Consolas" w:cs="Times New Roman"/>
+                <w:color w:val="CCCCCC"/>
+                <w:sz w:val="21"/>
+                <w:szCs w:val="21"/>
+                <w:lang w:val="es-MX" w:eastAsia="es-MX"/>
+              </w:rPr>
+              <w:t xml:space="preserve">    handleSubmit(); // Llama a la función handleSubmit</w:t>
+            </w:r>
+          </w:p>
+          <w:p>
+            <w:pPr>
+              <w:shd w:val="clear" w:color="auto" w:fill="1F1F1F"/>
+              <w:spacing w:line="285" w:lineRule="atLeast"/>
+              <w:jc w:val="left"/>
+              <w:rPr>
+                <w:rFonts w:ascii="Consolas" w:eastAsia="Times New Roman" w:hAnsi="Consolas" w:cs="Times New Roman"/>
+                <w:color w:val="CCCCCC"/>
+                <w:sz w:val="21"/>
+                <w:szCs w:val="21"/>
+                <w:lang w:val="es-MX" w:eastAsia="es-MX"/>
+              </w:rPr>
+            </w:pPr>
+            <w:r>
+              <w:rPr>
+                <w:rFonts w:ascii="Consolas" w:eastAsia="Times New Roman" w:hAnsi="Consolas" w:cs="Times New Roman"/>
+                <w:color w:val="CCCCCC"/>
+                <w:sz w:val="21"/>
+                <w:szCs w:val="21"/>
+                <w:lang w:val="es-MX" w:eastAsia="es-MX"/>
+              </w:rPr>
+              <w:t xml:space="preserve">    setShowConfirmModal(false)</w:t>
             </w:r>
           </w:p>
           <w:p>
@@ -3608,141 +1681,31 @@
                 <w:szCs w:val="21"/>
                 <w:lang w:val="es-MX" w:eastAsia="es-MX"/>
               </w:rPr>
-              <w:t xml:space="preserve">  </w:t>
-            </w:r>
-            <w:proofErr w:type="spellStart"/>
-            <w:r>
-              <w:rPr>
-                <w:rFonts w:ascii="Consolas" w:eastAsia="Times New Roman" w:hAnsi="Consolas" w:cs="Times New Roman"/>
-                <w:color w:val="CCCCCC"/>
-                <w:sz w:val="21"/>
-                <w:szCs w:val="21"/>
-                <w:lang w:val="es-MX" w:eastAsia="es-MX"/>
-              </w:rPr>
-              <w:t>const</w:t>
-            </w:r>
-            <w:proofErr w:type="spellEnd"/>
-            <w:r>
-              <w:rPr>
-                <w:rFonts w:ascii="Consolas" w:eastAsia="Times New Roman" w:hAnsi="Consolas" w:cs="Times New Roman"/>
-                <w:color w:val="CCCCCC"/>
-                <w:sz w:val="21"/>
-                <w:szCs w:val="21"/>
-                <w:lang w:val="es-MX" w:eastAsia="es-MX"/>
-              </w:rPr>
-              <w:t xml:space="preserve"> </w:t>
-            </w:r>
-            <w:proofErr w:type="spellStart"/>
-            <w:r>
-              <w:rPr>
-                <w:rFonts w:ascii="Consolas" w:eastAsia="Times New Roman" w:hAnsi="Consolas" w:cs="Times New Roman"/>
-                <w:color w:val="CCCCCC"/>
-                <w:sz w:val="21"/>
-                <w:szCs w:val="21"/>
-                <w:lang w:val="es-MX" w:eastAsia="es-MX"/>
-              </w:rPr>
-              <w:t>handleAcceptCodigoClick</w:t>
-            </w:r>
-            <w:proofErr w:type="spellEnd"/>
-            <w:r>
-              <w:rPr>
-                <w:rFonts w:ascii="Consolas" w:eastAsia="Times New Roman" w:hAnsi="Consolas" w:cs="Times New Roman"/>
-                <w:color w:val="CCCCCC"/>
-                <w:sz w:val="21"/>
-                <w:szCs w:val="21"/>
-                <w:lang w:val="es-MX" w:eastAsia="es-MX"/>
-              </w:rPr>
-              <w:t xml:space="preserve"> = () =&gt; {</w:t>
-            </w:r>
-          </w:p>
-          <w:p>
-            <w:pPr>
-              <w:shd w:val="clear" w:color="auto" w:fill="1F1F1F"/>
-              <w:spacing w:line="285" w:lineRule="atLeast"/>
-              <w:jc w:val="left"/>
-              <w:rPr>
-                <w:rFonts w:ascii="Consolas" w:eastAsia="Times New Roman" w:hAnsi="Consolas" w:cs="Times New Roman"/>
-                <w:color w:val="CCCCCC"/>
-                <w:sz w:val="21"/>
-                <w:szCs w:val="21"/>
-                <w:lang w:val="es-MX" w:eastAsia="es-MX"/>
-              </w:rPr>
-            </w:pPr>
-            <w:r>
-              <w:rPr>
-                <w:rFonts w:ascii="Consolas" w:eastAsia="Times New Roman" w:hAnsi="Consolas" w:cs="Times New Roman"/>
-                <w:color w:val="CCCCCC"/>
-                <w:sz w:val="21"/>
-                <w:szCs w:val="21"/>
-                <w:lang w:val="es-MX" w:eastAsia="es-MX"/>
-              </w:rPr>
-              <w:t xml:space="preserve">    </w:t>
-            </w:r>
-            <w:proofErr w:type="spellStart"/>
-            <w:r>
-              <w:rPr>
-                <w:rFonts w:ascii="Consolas" w:eastAsia="Times New Roman" w:hAnsi="Consolas" w:cs="Times New Roman"/>
-                <w:color w:val="CCCCCC"/>
-                <w:sz w:val="21"/>
-                <w:szCs w:val="21"/>
-                <w:lang w:val="es-MX" w:eastAsia="es-MX"/>
-              </w:rPr>
-              <w:t>if</w:t>
-            </w:r>
-            <w:proofErr w:type="spellEnd"/>
-            <w:r>
-              <w:rPr>
-                <w:rFonts w:ascii="Consolas" w:eastAsia="Times New Roman" w:hAnsi="Consolas" w:cs="Times New Roman"/>
-                <w:color w:val="CCCCCC"/>
-                <w:sz w:val="21"/>
-                <w:szCs w:val="21"/>
-                <w:lang w:val="es-MX" w:eastAsia="es-MX"/>
-              </w:rPr>
-              <w:t xml:space="preserve"> (</w:t>
-            </w:r>
-            <w:proofErr w:type="spellStart"/>
-            <w:r>
-              <w:rPr>
-                <w:rFonts w:ascii="Consolas" w:eastAsia="Times New Roman" w:hAnsi="Consolas" w:cs="Times New Roman"/>
-                <w:color w:val="CCCCCC"/>
-                <w:sz w:val="21"/>
-                <w:szCs w:val="21"/>
-                <w:lang w:val="es-MX" w:eastAsia="es-MX"/>
-              </w:rPr>
-              <w:t>userConfirmationCode</w:t>
-            </w:r>
-            <w:proofErr w:type="spellEnd"/>
-            <w:r>
-              <w:rPr>
-                <w:rFonts w:ascii="Consolas" w:eastAsia="Times New Roman" w:hAnsi="Consolas" w:cs="Times New Roman"/>
-                <w:color w:val="CCCCCC"/>
-                <w:sz w:val="21"/>
-                <w:szCs w:val="21"/>
-                <w:lang w:val="es-MX" w:eastAsia="es-MX"/>
-              </w:rPr>
-              <w:t xml:space="preserve"> === </w:t>
-            </w:r>
-            <w:proofErr w:type="spellStart"/>
-            <w:r>
-              <w:rPr>
-                <w:rFonts w:ascii="Consolas" w:eastAsia="Times New Roman" w:hAnsi="Consolas" w:cs="Times New Roman"/>
-                <w:color w:val="CCCCCC"/>
-                <w:sz w:val="21"/>
-                <w:szCs w:val="21"/>
-                <w:lang w:val="es-MX" w:eastAsia="es-MX"/>
-              </w:rPr>
-              <w:t>confirmationCode</w:t>
-            </w:r>
-            <w:proofErr w:type="spellEnd"/>
-            <w:r>
-              <w:rPr>
-                <w:rFonts w:ascii="Consolas" w:eastAsia="Times New Roman" w:hAnsi="Consolas" w:cs="Times New Roman"/>
-                <w:color w:val="CCCCCC"/>
-                <w:sz w:val="21"/>
-                <w:szCs w:val="21"/>
-                <w:lang w:val="es-MX" w:eastAsia="es-MX"/>
-              </w:rPr>
-              <w:t>) {</w:t>
+              <w:t xml:space="preserve">  const handleAcceptCodigoClick = () =&gt; {</w:t>
+            </w:r>
+          </w:p>
+          <w:p>
+            <w:pPr>
+              <w:shd w:val="clear" w:color="auto" w:fill="1F1F1F"/>
+              <w:spacing w:line="285" w:lineRule="atLeast"/>
+              <w:jc w:val="left"/>
+              <w:rPr>
+                <w:rFonts w:ascii="Consolas" w:eastAsia="Times New Roman" w:hAnsi="Consolas" w:cs="Times New Roman"/>
+                <w:color w:val="CCCCCC"/>
+                <w:sz w:val="21"/>
+                <w:szCs w:val="21"/>
+                <w:lang w:val="es-MX" w:eastAsia="es-MX"/>
+              </w:rPr>
+            </w:pPr>
+            <w:r>
+              <w:rPr>
+                <w:rFonts w:ascii="Consolas" w:eastAsia="Times New Roman" w:hAnsi="Consolas" w:cs="Times New Roman"/>
+                <w:color w:val="CCCCCC"/>
+                <w:sz w:val="21"/>
+                <w:szCs w:val="21"/>
+                <w:lang w:val="es-MX" w:eastAsia="es-MX"/>
+              </w:rPr>
+              <w:t xml:space="preserve">    if (userConfirmationCode === confirmationCode) {</w:t>
             </w:r>
           </w:p>
           <w:p>
@@ -3767,145 +1730,55 @@
                 <w:lang w:val="es-MX" w:eastAsia="es-MX"/>
               </w:rPr>
               <w:lastRenderedPageBreak/>
-              <w:t xml:space="preserve">      </w:t>
-            </w:r>
-            <w:proofErr w:type="spellStart"/>
-            <w:proofErr w:type="gramStart"/>
-            <w:r>
-              <w:rPr>
-                <w:rFonts w:ascii="Consolas" w:eastAsia="Times New Roman" w:hAnsi="Consolas" w:cs="Times New Roman"/>
-                <w:color w:val="CCCCCC"/>
-                <w:sz w:val="21"/>
-                <w:szCs w:val="21"/>
-                <w:lang w:val="es-MX" w:eastAsia="es-MX"/>
-              </w:rPr>
-              <w:t>register</w:t>
-            </w:r>
-            <w:proofErr w:type="spellEnd"/>
-            <w:r>
-              <w:rPr>
-                <w:rFonts w:ascii="Consolas" w:eastAsia="Times New Roman" w:hAnsi="Consolas" w:cs="Times New Roman"/>
-                <w:color w:val="CCCCCC"/>
-                <w:sz w:val="21"/>
-                <w:szCs w:val="21"/>
-                <w:lang w:val="es-MX" w:eastAsia="es-MX"/>
-              </w:rPr>
-              <w:t>(</w:t>
-            </w:r>
-            <w:proofErr w:type="gramEnd"/>
-            <w:r>
-              <w:rPr>
-                <w:rFonts w:ascii="Consolas" w:eastAsia="Times New Roman" w:hAnsi="Consolas" w:cs="Times New Roman"/>
-                <w:color w:val="CCCCCC"/>
-                <w:sz w:val="21"/>
-                <w:szCs w:val="21"/>
-                <w:lang w:val="es-MX" w:eastAsia="es-MX"/>
-              </w:rPr>
-              <w:t>);</w:t>
-            </w:r>
-          </w:p>
-          <w:p>
-            <w:pPr>
-              <w:shd w:val="clear" w:color="auto" w:fill="1F1F1F"/>
-              <w:spacing w:line="285" w:lineRule="atLeast"/>
-              <w:jc w:val="left"/>
-              <w:rPr>
-                <w:rFonts w:ascii="Consolas" w:eastAsia="Times New Roman" w:hAnsi="Consolas" w:cs="Times New Roman"/>
-                <w:color w:val="CCCCCC"/>
-                <w:sz w:val="21"/>
-                <w:szCs w:val="21"/>
-                <w:lang w:val="es-MX" w:eastAsia="es-MX"/>
-              </w:rPr>
-            </w:pPr>
-            <w:r>
-              <w:rPr>
-                <w:rFonts w:ascii="Consolas" w:eastAsia="Times New Roman" w:hAnsi="Consolas" w:cs="Times New Roman"/>
-                <w:color w:val="CCCCCC"/>
-                <w:sz w:val="21"/>
-                <w:szCs w:val="21"/>
-                <w:lang w:val="es-MX" w:eastAsia="es-MX"/>
-              </w:rPr>
-              <w:t xml:space="preserve">    } </w:t>
-            </w:r>
-            <w:proofErr w:type="spellStart"/>
-            <w:r>
-              <w:rPr>
-                <w:rFonts w:ascii="Consolas" w:eastAsia="Times New Roman" w:hAnsi="Consolas" w:cs="Times New Roman"/>
-                <w:color w:val="CCCCCC"/>
-                <w:sz w:val="21"/>
-                <w:szCs w:val="21"/>
-                <w:lang w:val="es-MX" w:eastAsia="es-MX"/>
-              </w:rPr>
-              <w:t>else</w:t>
-            </w:r>
-            <w:proofErr w:type="spellEnd"/>
-            <w:r>
-              <w:rPr>
-                <w:rFonts w:ascii="Consolas" w:eastAsia="Times New Roman" w:hAnsi="Consolas" w:cs="Times New Roman"/>
-                <w:color w:val="CCCCCC"/>
-                <w:sz w:val="21"/>
-                <w:szCs w:val="21"/>
-                <w:lang w:val="es-MX" w:eastAsia="es-MX"/>
-              </w:rPr>
-              <w:t xml:space="preserve"> {</w:t>
-            </w:r>
-          </w:p>
-          <w:p>
-            <w:pPr>
-              <w:shd w:val="clear" w:color="auto" w:fill="1F1F1F"/>
-              <w:spacing w:line="285" w:lineRule="atLeast"/>
-              <w:jc w:val="left"/>
-              <w:rPr>
-                <w:rFonts w:ascii="Consolas" w:eastAsia="Times New Roman" w:hAnsi="Consolas" w:cs="Times New Roman"/>
-                <w:color w:val="CCCCCC"/>
-                <w:sz w:val="21"/>
-                <w:szCs w:val="21"/>
-                <w:lang w:val="es-MX" w:eastAsia="es-MX"/>
-              </w:rPr>
-            </w:pPr>
-            <w:r>
-              <w:rPr>
-                <w:rFonts w:ascii="Consolas" w:eastAsia="Times New Roman" w:hAnsi="Consolas" w:cs="Times New Roman"/>
-                <w:color w:val="CCCCCC"/>
-                <w:sz w:val="21"/>
-                <w:szCs w:val="21"/>
-                <w:lang w:val="es-MX" w:eastAsia="es-MX"/>
-              </w:rPr>
-              <w:t xml:space="preserve">      </w:t>
-            </w:r>
-            <w:proofErr w:type="spellStart"/>
-            <w:proofErr w:type="gramStart"/>
-            <w:r>
-              <w:rPr>
-                <w:rFonts w:ascii="Consolas" w:eastAsia="Times New Roman" w:hAnsi="Consolas" w:cs="Times New Roman"/>
-                <w:color w:val="CCCCCC"/>
-                <w:sz w:val="21"/>
-                <w:szCs w:val="21"/>
-                <w:lang w:val="es-MX" w:eastAsia="es-MX"/>
-              </w:rPr>
-              <w:t>alert</w:t>
-            </w:r>
-            <w:proofErr w:type="spellEnd"/>
-            <w:r>
-              <w:rPr>
-                <w:rFonts w:ascii="Consolas" w:eastAsia="Times New Roman" w:hAnsi="Consolas" w:cs="Times New Roman"/>
-                <w:color w:val="CCCCCC"/>
-                <w:sz w:val="21"/>
-                <w:szCs w:val="21"/>
-                <w:lang w:val="es-MX" w:eastAsia="es-MX"/>
-              </w:rPr>
-              <w:t>(</w:t>
-            </w:r>
-            <w:proofErr w:type="gramEnd"/>
-            <w:r>
-              <w:rPr>
-                <w:rFonts w:ascii="Consolas" w:eastAsia="Times New Roman" w:hAnsi="Consolas" w:cs="Times New Roman"/>
-                <w:color w:val="CCCCCC"/>
-                <w:sz w:val="21"/>
-                <w:szCs w:val="21"/>
-                <w:lang w:val="es-MX" w:eastAsia="es-MX"/>
-              </w:rPr>
-              <w:t>"Código de confirmación incorrecto. Por favor, verifique.");</w:t>
+              <w:t xml:space="preserve">      register();</w:t>
+            </w:r>
+          </w:p>
+          <w:p>
+            <w:pPr>
+              <w:shd w:val="clear" w:color="auto" w:fill="1F1F1F"/>
+              <w:spacing w:line="285" w:lineRule="atLeast"/>
+              <w:jc w:val="left"/>
+              <w:rPr>
+                <w:rFonts w:ascii="Consolas" w:eastAsia="Times New Roman" w:hAnsi="Consolas" w:cs="Times New Roman"/>
+                <w:color w:val="CCCCCC"/>
+                <w:sz w:val="21"/>
+                <w:szCs w:val="21"/>
+                <w:lang w:val="es-MX" w:eastAsia="es-MX"/>
+              </w:rPr>
+            </w:pPr>
+            <w:r>
+              <w:rPr>
+                <w:rFonts w:ascii="Consolas" w:eastAsia="Times New Roman" w:hAnsi="Consolas" w:cs="Times New Roman"/>
+                <w:color w:val="CCCCCC"/>
+                <w:sz w:val="21"/>
+                <w:szCs w:val="21"/>
+                <w:lang w:val="es-MX" w:eastAsia="es-MX"/>
+              </w:rPr>
+              <w:t xml:space="preserve">    } else {</w:t>
+            </w:r>
+          </w:p>
+          <w:p>
+            <w:pPr>
+              <w:shd w:val="clear" w:color="auto" w:fill="1F1F1F"/>
+              <w:spacing w:line="285" w:lineRule="atLeast"/>
+              <w:jc w:val="left"/>
+              <w:rPr>
+                <w:rFonts w:ascii="Consolas" w:eastAsia="Times New Roman" w:hAnsi="Consolas" w:cs="Times New Roman"/>
+                <w:color w:val="CCCCCC"/>
+                <w:sz w:val="21"/>
+                <w:szCs w:val="21"/>
+                <w:lang w:val="es-MX" w:eastAsia="es-MX"/>
+              </w:rPr>
+            </w:pPr>
+            <w:r>
+              <w:rPr>
+                <w:rFonts w:ascii="Consolas" w:eastAsia="Times New Roman" w:hAnsi="Consolas" w:cs="Times New Roman"/>
+                <w:color w:val="CCCCCC"/>
+                <w:sz w:val="21"/>
+                <w:szCs w:val="21"/>
+                <w:lang w:val="es-MX" w:eastAsia="es-MX"/>
+              </w:rPr>
+              <w:t xml:space="preserve">      alert("Código de confirmación incorrecto. Por favor, verifique.");</w:t>
             </w:r>
           </w:p>
           <w:p>
@@ -4024,9 +1897,9 @@
           <w:noProof/>
         </w:rPr>
         <w:drawing>
-          <wp:inline distT="0" distB="0" distL="0" distR="0" wp14:anchorId="3D1F76E6" wp14:editId="1C75FC8C">
-            <wp:extent cx="6313805" cy="7519035"/>
-            <wp:effectExtent l="19050" t="19050" r="10795" b="24765"/>
+          <wp:inline distT="0" distB="0" distL="0" distR="0" wp14:anchorId="3D1F76E6" wp14:editId="2FE68FF6">
+            <wp:extent cx="5789930" cy="6895159"/>
+            <wp:effectExtent l="19050" t="19050" r="20320" b="20320"/>
             <wp:docPr id="1" name="Imagen 1"/>
             <wp:cNvGraphicFramePr>
               <a:graphicFrameLocks xmlns:a="http://schemas.openxmlformats.org/drawingml/2006/main" noChangeAspect="1"/>
@@ -4054,7 +1927,7 @@
                   <pic:spPr bwMode="auto">
                     <a:xfrm>
                       <a:off x="0" y="0"/>
-                      <a:ext cx="6313805" cy="7519035"/>
+                      <a:ext cx="5794189" cy="6900231"/>
                     </a:xfrm>
                     <a:prstGeom prst="rect">
                       <a:avLst/>
@@ -4232,35 +2105,7 @@
         <w:rPr>
           <w:bCs/>
         </w:rPr>
-        <w:t xml:space="preserve">Petición al </w:t>
-      </w:r>
-      <w:proofErr w:type="spellStart"/>
-      <w:r>
-        <w:rPr>
-          <w:bCs/>
-        </w:rPr>
-        <w:t>backend</w:t>
-      </w:r>
-      <w:proofErr w:type="spellEnd"/>
-      <w:r>
-        <w:rPr>
-          <w:bCs/>
-        </w:rPr>
-        <w:t xml:space="preserve"> para registrar candidato (</w:t>
-      </w:r>
-      <w:proofErr w:type="spellStart"/>
-      <w:r>
-        <w:rPr>
-          <w:bCs/>
-        </w:rPr>
-        <w:t>Axios.post</w:t>
-      </w:r>
-      <w:proofErr w:type="spellEnd"/>
-      <w:r>
-        <w:rPr>
-          <w:bCs/>
-        </w:rPr>
-        <w:t>)</w:t>
+        <w:t>Validación del email</w:t>
       </w:r>
     </w:p>
     <w:p>
@@ -4278,7 +2123,7 @@
         <w:rPr>
           <w:bCs/>
         </w:rPr>
-        <w:t>¿La petición es exitosa?</w:t>
+        <w:t>Envio de código de verificación</w:t>
       </w:r>
     </w:p>
     <w:p>
@@ -4296,7 +2141,7 @@
         <w:rPr>
           <w:bCs/>
         </w:rPr>
-        <w:t>Actualizar el almacenamiento local y redirigir a la página de inicio</w:t>
+        <w:t>Ingreso del Código</w:t>
       </w:r>
     </w:p>
     <w:p>
@@ -4314,7 +2159,7 @@
         <w:rPr>
           <w:bCs/>
         </w:rPr>
-        <w:t>Mostrar error en la consola</w:t>
+        <w:t>Aceptacion de términos y condiciones</w:t>
       </w:r>
     </w:p>
     <w:p>
@@ -4414,15 +2259,7 @@
     </w:p>
     <w:p>
       <w:r>
-        <w:t xml:space="preserve">La complejidad </w:t>
-      </w:r>
-      <w:proofErr w:type="spellStart"/>
-      <w:r>
-        <w:t>ciclomática</w:t>
-      </w:r>
-      <w:proofErr w:type="spellEnd"/>
-      <w:r>
-        <w:t xml:space="preserve"> se calcula como E - N + 2P, donde:</w:t>
+        <w:t>La complejidad ciclomática se calcula como E - N + 2P, donde:</w:t>
       </w:r>
     </w:p>
     <w:p/>
@@ -4508,15 +2345,7 @@
     <w:p/>
     <w:p>
       <w:r>
-        <w:t xml:space="preserve">Por lo tanto, la complejidad </w:t>
-      </w:r>
-      <w:proofErr w:type="spellStart"/>
-      <w:r>
-        <w:t>ciclomática</w:t>
-      </w:r>
-      <w:proofErr w:type="spellEnd"/>
-      <w:r>
-        <w:t xml:space="preserve"> es:</w:t>
+        <w:t>Por lo tanto, la complejidad ciclomática es:</w:t>
       </w:r>
     </w:p>
     <w:p/>

</xml_diff>